<commit_message>
Ajout lien vers github
Ajout du lien vers ce github comme moyen de contact
</commit_message>
<xml_diff>
--- a/Doc Fonctions Base de donnees sections-xlam.docx
+++ b/Doc Fonctions Base de donnees sections-xlam.docx
@@ -519,257 +519,12 @@
     </w:p>
     <w:p>
       <w:r>
-        <w:t xml:space="preserve">Permission </w:t>
-      </w:r>
-      <w:proofErr w:type="spellStart"/>
-      <w:r>
-        <w:t>is</w:t>
-      </w:r>
-      <w:proofErr w:type="spellEnd"/>
-      <w:r>
-        <w:t xml:space="preserve"> </w:t>
-      </w:r>
-      <w:proofErr w:type="spellStart"/>
-      <w:r>
-        <w:t>hereby</w:t>
-      </w:r>
-      <w:proofErr w:type="spellEnd"/>
-      <w:r>
-        <w:t xml:space="preserve"> </w:t>
-      </w:r>
-      <w:proofErr w:type="spellStart"/>
-      <w:r>
-        <w:t>granted</w:t>
-      </w:r>
-      <w:proofErr w:type="spellEnd"/>
-      <w:r>
-        <w:t xml:space="preserve">, free of charge, to </w:t>
-      </w:r>
-      <w:proofErr w:type="spellStart"/>
-      <w:r>
-        <w:t>any</w:t>
-      </w:r>
-      <w:proofErr w:type="spellEnd"/>
-      <w:r>
-        <w:t xml:space="preserve"> </w:t>
-      </w:r>
-      <w:proofErr w:type="spellStart"/>
-      <w:r>
-        <w:t>person</w:t>
-      </w:r>
-      <w:proofErr w:type="spellEnd"/>
-      <w:r>
-        <w:t xml:space="preserve"> </w:t>
-      </w:r>
-      <w:proofErr w:type="spellStart"/>
-      <w:r>
-        <w:t>obtaining</w:t>
-      </w:r>
-      <w:proofErr w:type="spellEnd"/>
-      <w:r>
-        <w:t xml:space="preserve"> a copy of </w:t>
-      </w:r>
-      <w:proofErr w:type="spellStart"/>
-      <w:r>
-        <w:t>this</w:t>
-      </w:r>
-      <w:proofErr w:type="spellEnd"/>
-      <w:r>
-        <w:t xml:space="preserve"> software and </w:t>
-      </w:r>
-      <w:proofErr w:type="spellStart"/>
-      <w:r>
-        <w:t>associated</w:t>
-      </w:r>
-      <w:proofErr w:type="spellEnd"/>
-      <w:r>
-        <w:t xml:space="preserve"> documentation files (the “Software”), to deal in the Software </w:t>
-      </w:r>
-      <w:proofErr w:type="spellStart"/>
-      <w:r>
-        <w:t>without</w:t>
-      </w:r>
-      <w:proofErr w:type="spellEnd"/>
-      <w:r>
-        <w:t xml:space="preserve"> restriction, </w:t>
-      </w:r>
-      <w:proofErr w:type="spellStart"/>
-      <w:r>
-        <w:t>including</w:t>
-      </w:r>
-      <w:proofErr w:type="spellEnd"/>
-      <w:r>
-        <w:t xml:space="preserve"> </w:t>
-      </w:r>
-      <w:proofErr w:type="spellStart"/>
-      <w:r>
-        <w:t>without</w:t>
-      </w:r>
-      <w:proofErr w:type="spellEnd"/>
-      <w:r>
-        <w:t xml:space="preserve"> limitation the </w:t>
-      </w:r>
-      <w:proofErr w:type="spellStart"/>
-      <w:r>
-        <w:t>rights</w:t>
-      </w:r>
-      <w:proofErr w:type="spellEnd"/>
-      <w:r>
-        <w:t xml:space="preserve"> to use, copy, </w:t>
-      </w:r>
-      <w:proofErr w:type="spellStart"/>
-      <w:r>
-        <w:t>modify</w:t>
-      </w:r>
-      <w:proofErr w:type="spellEnd"/>
-      <w:r>
-        <w:t xml:space="preserve">, merge, </w:t>
-      </w:r>
-      <w:proofErr w:type="spellStart"/>
-      <w:r>
-        <w:t>publish</w:t>
-      </w:r>
-      <w:proofErr w:type="spellEnd"/>
-      <w:r>
-        <w:t xml:space="preserve">, </w:t>
-      </w:r>
-      <w:proofErr w:type="spellStart"/>
-      <w:r>
-        <w:t>distribute</w:t>
-      </w:r>
-      <w:proofErr w:type="spellEnd"/>
-      <w:r>
-        <w:t xml:space="preserve">, </w:t>
-      </w:r>
-      <w:proofErr w:type="spellStart"/>
-      <w:r>
-        <w:t>sublicense</w:t>
-      </w:r>
-      <w:proofErr w:type="spellEnd"/>
-      <w:r>
-        <w:t xml:space="preserve">, and/or </w:t>
-      </w:r>
-      <w:proofErr w:type="spellStart"/>
-      <w:r>
-        <w:t>sell</w:t>
-      </w:r>
-      <w:proofErr w:type="spellEnd"/>
-      <w:r>
-        <w:t xml:space="preserve"> copies of the Software, and to permit </w:t>
-      </w:r>
-      <w:proofErr w:type="spellStart"/>
-      <w:r>
-        <w:t>persons</w:t>
-      </w:r>
-      <w:proofErr w:type="spellEnd"/>
-      <w:r>
-        <w:t xml:space="preserve"> to </w:t>
-      </w:r>
-      <w:proofErr w:type="spellStart"/>
-      <w:r>
-        <w:t>whom</w:t>
-      </w:r>
-      <w:proofErr w:type="spellEnd"/>
-      <w:r>
-        <w:t xml:space="preserve"> the Software </w:t>
-      </w:r>
-      <w:proofErr w:type="spellStart"/>
-      <w:r>
-        <w:t>is</w:t>
-      </w:r>
-      <w:proofErr w:type="spellEnd"/>
-      <w:r>
-        <w:t xml:space="preserve"> </w:t>
-      </w:r>
-      <w:proofErr w:type="spellStart"/>
-      <w:r>
-        <w:t>furnished</w:t>
-      </w:r>
-      <w:proofErr w:type="spellEnd"/>
-      <w:r>
-        <w:t xml:space="preserve"> to do </w:t>
-      </w:r>
-      <w:proofErr w:type="spellStart"/>
-      <w:r>
-        <w:t>so</w:t>
-      </w:r>
-      <w:proofErr w:type="spellEnd"/>
-      <w:r>
-        <w:t xml:space="preserve">, </w:t>
-      </w:r>
-      <w:proofErr w:type="spellStart"/>
-      <w:r>
-        <w:t>subject</w:t>
-      </w:r>
-      <w:proofErr w:type="spellEnd"/>
-      <w:r>
-        <w:t xml:space="preserve"> to the </w:t>
-      </w:r>
-      <w:proofErr w:type="spellStart"/>
-      <w:r>
-        <w:t>following</w:t>
-      </w:r>
-      <w:proofErr w:type="spellEnd"/>
-      <w:r>
-        <w:t xml:space="preserve"> </w:t>
-      </w:r>
-      <w:proofErr w:type="gramStart"/>
-      <w:r>
-        <w:t>conditions:</w:t>
-      </w:r>
-      <w:proofErr w:type="gramEnd"/>
+        <w:t>Permission is hereby granted, free of charge, to any person obtaining a copy of this software and associated documentation files (the “Software”), to deal in the Software without restriction, including without limitation the rights to use, copy, modify, merge, publish, distribute, sublicense, and/or sell copies of the Software, and to permit persons to whom the Software is furnished to do so, subject to the following conditions:</w:t>
+      </w:r>
     </w:p>
     <w:p>
       <w:r>
-        <w:t xml:space="preserve">The </w:t>
-      </w:r>
-      <w:proofErr w:type="spellStart"/>
-      <w:r>
-        <w:t>above</w:t>
-      </w:r>
-      <w:proofErr w:type="spellEnd"/>
-      <w:r>
-        <w:t xml:space="preserve"> copyright notice and </w:t>
-      </w:r>
-      <w:proofErr w:type="spellStart"/>
-      <w:r>
-        <w:t>this</w:t>
-      </w:r>
-      <w:proofErr w:type="spellEnd"/>
-      <w:r>
-        <w:t xml:space="preserve"> permission notice </w:t>
-      </w:r>
-      <w:proofErr w:type="spellStart"/>
-      <w:r>
-        <w:t>shall</w:t>
-      </w:r>
-      <w:proofErr w:type="spellEnd"/>
-      <w:r>
-        <w:t xml:space="preserve"> </w:t>
-      </w:r>
-      <w:proofErr w:type="spellStart"/>
-      <w:r>
-        <w:t>be</w:t>
-      </w:r>
-      <w:proofErr w:type="spellEnd"/>
-      <w:r>
-        <w:t xml:space="preserve"> </w:t>
-      </w:r>
-      <w:proofErr w:type="spellStart"/>
-      <w:r>
-        <w:t>included</w:t>
-      </w:r>
-      <w:proofErr w:type="spellEnd"/>
-      <w:r>
-        <w:t xml:space="preserve"> in all copies or </w:t>
-      </w:r>
-      <w:proofErr w:type="spellStart"/>
-      <w:r>
-        <w:t>substantial</w:t>
-      </w:r>
-      <w:proofErr w:type="spellEnd"/>
-      <w:r>
-        <w:t xml:space="preserve"> portions of the Software.</w:t>
+        <w:t>The above copyright notice and this permission notice shall be included in all copies or substantial portions of the Software.</w:t>
       </w:r>
     </w:p>
     <w:p>
@@ -1758,10 +1513,7 @@
           </w:tcPr>
           <w:p>
             <w:r>
-              <w:t>0</w:t>
-            </w:r>
-            <w:r>
-              <w:t>9</w:t>
+              <w:t>20</w:t>
             </w:r>
             <w:r>
               <w:t>/</w:t>
@@ -1922,17 +1674,6 @@
                 <w:rPr>
                   <w:rStyle w:val="Lienhypertexte"/>
                 </w:rPr>
-                <w:t>victor_bourgeois@orange.fr</w:t>
-              </w:r>
-            </w:hyperlink>
-            <w:r>
-              <w:t xml:space="preserve"> | </w:t>
-            </w:r>
-            <w:hyperlink r:id="rId10" w:history="1">
-              <w:r>
-                <w:rPr>
-                  <w:rStyle w:val="Lienhypertexte"/>
-                </w:rPr>
                 <w:t>https://www.linkedin.com/in/victor-bourgeois/</w:t>
               </w:r>
             </w:hyperlink>
@@ -1961,11 +1702,75 @@
     </w:tbl>
     <w:p/>
     <w:p>
-      <w:pPr>
+      <w:r>
+        <w:t>Vous souhaitez contribuer ou faire remonter un bug, une erreur ou une suggestion ? Lien vers le dépôt github en ligne pour les versions les plus à jour et le suivi du projet :</w:t>
+      </w:r>
+    </w:p>
+    <w:p>
+      <w:r>
+        <w:t>https://github.com/VBou1/Eurocodes-library-Function-VBA</w:t>
+      </w:r>
+    </w:p>
+    <w:p>
+      <w:pPr>
+        <w:jc w:val="center"/>
         <w:rPr>
           <w:rStyle w:val="lev"/>
         </w:rPr>
       </w:pPr>
+      <w:r>
+        <w:rPr>
+          <w:noProof/>
+        </w:rPr>
+        <w:drawing>
+          <wp:inline distT="0" distB="0" distL="0" distR="0" wp14:anchorId="1265C86B" wp14:editId="1A8505DC">
+            <wp:extent cx="1257300" cy="1257300"/>
+            <wp:effectExtent l="0" t="0" r="0" b="0"/>
+            <wp:docPr id="2" name="Image 2"/>
+            <wp:cNvGraphicFramePr>
+              <a:graphicFrameLocks xmlns:a="http://schemas.openxmlformats.org/drawingml/2006/main" noChangeAspect="1"/>
+            </wp:cNvGraphicFramePr>
+            <a:graphic xmlns:a="http://schemas.openxmlformats.org/drawingml/2006/main">
+              <a:graphicData uri="http://schemas.openxmlformats.org/drawingml/2006/picture">
+                <pic:pic xmlns:pic="http://schemas.openxmlformats.org/drawingml/2006/picture">
+                  <pic:nvPicPr>
+                    <pic:cNvPr id="0" name="Picture 1"/>
+                    <pic:cNvPicPr>
+                      <a:picLocks noChangeAspect="1" noChangeArrowheads="1"/>
+                    </pic:cNvPicPr>
+                  </pic:nvPicPr>
+                  <pic:blipFill>
+                    <a:blip r:embed="rId10" cstate="print">
+                      <a:extLst>
+                        <a:ext uri="{28A0092B-C50C-407E-A947-70E740481C1C}">
+                          <a14:useLocalDpi xmlns:a14="http://schemas.microsoft.com/office/drawing/2010/main" val="0"/>
+                        </a:ext>
+                      </a:extLst>
+                    </a:blip>
+                    <a:srcRect/>
+                    <a:stretch>
+                      <a:fillRect/>
+                    </a:stretch>
+                  </pic:blipFill>
+                  <pic:spPr bwMode="auto">
+                    <a:xfrm>
+                      <a:off x="0" y="0"/>
+                      <a:ext cx="1257300" cy="1257300"/>
+                    </a:xfrm>
+                    <a:prstGeom prst="rect">
+                      <a:avLst/>
+                    </a:prstGeom>
+                    <a:noFill/>
+                    <a:ln>
+                      <a:noFill/>
+                    </a:ln>
+                  </pic:spPr>
+                </pic:pic>
+              </a:graphicData>
+            </a:graphic>
+          </wp:inline>
+        </w:drawing>
+      </w:r>
     </w:p>
     <w:p/>
     <w:p>
@@ -2061,15 +1866,7 @@
         <w:t>Le fichier « </w:t>
       </w:r>
       <w:r>
-        <w:t xml:space="preserve">Base de </w:t>
-      </w:r>
-      <w:proofErr w:type="spellStart"/>
-      <w:r>
-        <w:t>donnees</w:t>
-      </w:r>
-      <w:proofErr w:type="spellEnd"/>
-      <w:r>
-        <w:t xml:space="preserve"> sections</w:t>
+        <w:t>Base de donnees sections</w:t>
       </w:r>
       <w:r>
         <w:t>.xlam » doit être activé dans les compléments d’application dans les options Excel pour pouvoir utiliser les fonctions décrites dans cette documentation.</w:t>
@@ -2151,13 +1948,13 @@
         <w:pStyle w:val="Titre2"/>
       </w:pPr>
       <w:bookmarkStart w:id="7" w:name="_Toc64636991"/>
-      <w:bookmarkStart w:id="8" w:name="_Hlk61958890"/>
-      <w:bookmarkStart w:id="9" w:name="_Toc121476719"/>
+      <w:bookmarkStart w:id="8" w:name="_Toc121476719"/>
+      <w:bookmarkStart w:id="9" w:name="_Hlk61958890"/>
       <w:r>
         <w:t>Arguments</w:t>
       </w:r>
       <w:bookmarkEnd w:id="7"/>
-      <w:bookmarkEnd w:id="9"/>
+      <w:bookmarkEnd w:id="8"/>
     </w:p>
     <w:p>
       <w:r>
@@ -2202,10 +1999,10 @@
           <w:lang w:val="fr-FR"/>
         </w:rPr>
       </w:pPr>
-      <w:bookmarkStart w:id="10" w:name="_Toc64636992"/>
-      <w:bookmarkStart w:id="11" w:name="_Toc64637106"/>
-      <w:bookmarkStart w:id="12" w:name="_Toc121476720"/>
-      <w:bookmarkEnd w:id="8"/>
+      <w:bookmarkStart w:id="10" w:name="_Toc121476720"/>
+      <w:bookmarkStart w:id="11" w:name="_Toc64636992"/>
+      <w:bookmarkStart w:id="12" w:name="_Toc64637106"/>
+      <w:bookmarkEnd w:id="9"/>
       <w:r>
         <w:rPr>
           <w:lang w:val="fr-FR"/>
@@ -2219,19 +2016,17 @@
         </w:rPr>
         <w:t>BDD</w:t>
       </w:r>
-      <w:bookmarkEnd w:id="12"/>
+      <w:bookmarkEnd w:id="10"/>
     </w:p>
     <w:p>
       <w:pPr>
         <w:pStyle w:val="Titre2"/>
       </w:pPr>
       <w:bookmarkStart w:id="13" w:name="_Toc121476721"/>
-      <w:proofErr w:type="spellStart"/>
       <w:r>
         <w:t>VerifNomSection</w:t>
       </w:r>
       <w:bookmarkEnd w:id="13"/>
-      <w:proofErr w:type="spellEnd"/>
     </w:p>
     <w:p>
       <w:pPr>
@@ -2252,43 +2047,14 @@
           <w:color w:val="0070C0"/>
         </w:rPr>
       </w:pPr>
-      <w:proofErr w:type="spellStart"/>
       <w:r>
         <w:rPr>
           <w:color w:val="0070C0"/>
         </w:rPr>
-        <w:t>Private</w:t>
-      </w:r>
-      <w:proofErr w:type="spellEnd"/>
-      <w:r>
-        <w:rPr>
-          <w:color w:val="0070C0"/>
-        </w:rPr>
-        <w:t xml:space="preserve"> </w:t>
-      </w:r>
-      <w:proofErr w:type="spellStart"/>
-      <w:r>
-        <w:rPr>
-          <w:color w:val="0070C0"/>
-        </w:rPr>
-        <w:t>Function</w:t>
-      </w:r>
-      <w:proofErr w:type="spellEnd"/>
-      <w:r>
-        <w:t xml:space="preserve"> </w:t>
-      </w:r>
-      <w:proofErr w:type="spellStart"/>
-      <w:proofErr w:type="gramStart"/>
-      <w:r>
-        <w:t>VerifNomSection</w:t>
-      </w:r>
-      <w:proofErr w:type="spellEnd"/>
-      <w:r>
-        <w:t>(</w:t>
-      </w:r>
-      <w:proofErr w:type="gramEnd"/>
-      <w:r>
-        <w:t xml:space="preserve">Nom </w:t>
+        <w:t>Private Function</w:t>
+      </w:r>
+      <w:r>
+        <w:t xml:space="preserve"> VerifNomSection(Nom </w:t>
       </w:r>
       <w:r>
         <w:rPr>
@@ -2308,13 +2074,8 @@
     </w:p>
     <w:p>
       <w:r>
-        <w:t xml:space="preserve">La fonction </w:t>
-      </w:r>
-      <w:proofErr w:type="spellStart"/>
-      <w:r>
-        <w:t>VerifNomSection</w:t>
-      </w:r>
-      <w:proofErr w:type="spellEnd"/>
+        <w:t>La fonction VerifNomSection</w:t>
+      </w:r>
       <w:r>
         <w:t xml:space="preserve"> retourne le nom de la section entrée au format d’écriture tel qu’écrit dans le catalogue Arcelor si la section est reconnue. Si la section n’est pas reconnue, aucune modification n’est effectuée et le nom renvoyé est le même que celui donné.</w:t>
       </w:r>
@@ -2493,23 +2254,7 @@
                 <w:rFonts w:ascii="Calibri" w:hAnsi="Calibri" w:cs="Calibri"/>
                 <w:color w:val="000000"/>
               </w:rPr>
-              <w:t xml:space="preserve">Ipe100, IPE 100, </w:t>
-            </w:r>
-            <w:proofErr w:type="spellStart"/>
-            <w:r>
-              <w:rPr>
-                <w:rFonts w:ascii="Calibri" w:hAnsi="Calibri" w:cs="Calibri"/>
-                <w:color w:val="000000"/>
-              </w:rPr>
-              <w:t>Hea</w:t>
-            </w:r>
-            <w:proofErr w:type="spellEnd"/>
-            <w:r>
-              <w:rPr>
-                <w:rFonts w:ascii="Calibri" w:hAnsi="Calibri" w:cs="Calibri"/>
-                <w:color w:val="000000"/>
-              </w:rPr>
-              <w:t xml:space="preserve"> 200</w:t>
+              <w:t>Ipe100, IPE 100, Hea 200</w:t>
             </w:r>
           </w:p>
         </w:tc>
@@ -2665,23 +2410,13 @@
                 <w:lang w:eastAsia="fr-FR"/>
               </w:rPr>
             </w:pPr>
-            <w:proofErr w:type="gramStart"/>
-            <w:r>
-              <w:rPr>
-                <w:rFonts w:ascii="Calibri" w:eastAsia="Times New Roman" w:hAnsi="Calibri" w:cs="Calibri"/>
-                <w:color w:val="000000"/>
-                <w:lang w:eastAsia="fr-FR"/>
-              </w:rPr>
-              <w:t>ipe</w:t>
-            </w:r>
-            <w:proofErr w:type="gramEnd"/>
-            <w:r>
-              <w:rPr>
-                <w:rFonts w:ascii="Calibri" w:eastAsia="Times New Roman" w:hAnsi="Calibri" w:cs="Calibri"/>
-                <w:color w:val="000000"/>
-                <w:lang w:eastAsia="fr-FR"/>
-              </w:rPr>
-              <w:t>100</w:t>
+            <w:r>
+              <w:rPr>
+                <w:rFonts w:ascii="Calibri" w:eastAsia="Times New Roman" w:hAnsi="Calibri" w:cs="Calibri"/>
+                <w:color w:val="000000"/>
+                <w:lang w:eastAsia="fr-FR"/>
+              </w:rPr>
+              <w:t>ipe100</w:t>
             </w:r>
           </w:p>
         </w:tc>
@@ -2839,25 +2574,13 @@
                 <w:lang w:eastAsia="fr-FR"/>
               </w:rPr>
             </w:pPr>
-            <w:proofErr w:type="spellStart"/>
-            <w:proofErr w:type="gramStart"/>
-            <w:r>
-              <w:rPr>
-                <w:rFonts w:ascii="Calibri" w:eastAsia="Times New Roman" w:hAnsi="Calibri" w:cs="Calibri"/>
-                <w:color w:val="000000"/>
-                <w:lang w:eastAsia="fr-FR"/>
-              </w:rPr>
-              <w:t>ipe</w:t>
-            </w:r>
-            <w:proofErr w:type="spellEnd"/>
-            <w:proofErr w:type="gramEnd"/>
-            <w:r>
-              <w:rPr>
-                <w:rFonts w:ascii="Calibri" w:eastAsia="Times New Roman" w:hAnsi="Calibri" w:cs="Calibri"/>
-                <w:color w:val="000000"/>
-                <w:lang w:eastAsia="fr-FR"/>
-              </w:rPr>
-              <w:t xml:space="preserve"> 110</w:t>
+            <w:r>
+              <w:rPr>
+                <w:rFonts w:ascii="Calibri" w:eastAsia="Times New Roman" w:hAnsi="Calibri" w:cs="Calibri"/>
+                <w:color w:val="000000"/>
+                <w:lang w:eastAsia="fr-FR"/>
+              </w:rPr>
+              <w:t>ipe 110</w:t>
             </w:r>
           </w:p>
         </w:tc>
@@ -2933,25 +2656,13 @@
                 <w:lang w:eastAsia="fr-FR"/>
               </w:rPr>
             </w:pPr>
-            <w:proofErr w:type="spellStart"/>
-            <w:proofErr w:type="gramStart"/>
-            <w:r>
-              <w:rPr>
-                <w:rFonts w:ascii="Calibri" w:eastAsia="Times New Roman" w:hAnsi="Calibri" w:cs="Calibri"/>
-                <w:color w:val="000000"/>
-                <w:lang w:eastAsia="fr-FR"/>
-              </w:rPr>
-              <w:t>ipeaa</w:t>
-            </w:r>
-            <w:proofErr w:type="spellEnd"/>
-            <w:proofErr w:type="gramEnd"/>
-            <w:r>
-              <w:rPr>
-                <w:rFonts w:ascii="Calibri" w:eastAsia="Times New Roman" w:hAnsi="Calibri" w:cs="Calibri"/>
-                <w:color w:val="000000"/>
-                <w:lang w:eastAsia="fr-FR"/>
-              </w:rPr>
-              <w:t xml:space="preserve"> 100</w:t>
+            <w:r>
+              <w:rPr>
+                <w:rFonts w:ascii="Calibri" w:eastAsia="Times New Roman" w:hAnsi="Calibri" w:cs="Calibri"/>
+                <w:color w:val="000000"/>
+                <w:lang w:eastAsia="fr-FR"/>
+              </w:rPr>
+              <w:t>ipeaa 100</w:t>
             </w:r>
           </w:p>
         </w:tc>
@@ -3033,18 +2744,8 @@
                 <w:color w:val="000000"/>
                 <w:lang w:eastAsia="fr-FR"/>
               </w:rPr>
-              <w:t xml:space="preserve">100 </w:t>
-            </w:r>
-            <w:proofErr w:type="spellStart"/>
-            <w:r>
-              <w:rPr>
-                <w:rFonts w:ascii="Calibri" w:eastAsia="Times New Roman" w:hAnsi="Calibri" w:cs="Calibri"/>
-                <w:color w:val="000000"/>
-                <w:lang w:eastAsia="fr-FR"/>
-              </w:rPr>
-              <w:t>ipe</w:t>
-            </w:r>
-            <w:proofErr w:type="spellEnd"/>
+              <w:t>100 ipe</w:t>
+            </w:r>
           </w:p>
         </w:tc>
         <w:tc>
@@ -3069,18 +2770,8 @@
                 <w:color w:val="000000"/>
                 <w:lang w:eastAsia="fr-FR"/>
               </w:rPr>
-              <w:t xml:space="preserve">100 </w:t>
-            </w:r>
-            <w:proofErr w:type="spellStart"/>
-            <w:r>
-              <w:rPr>
-                <w:rFonts w:ascii="Calibri" w:eastAsia="Times New Roman" w:hAnsi="Calibri" w:cs="Calibri"/>
-                <w:color w:val="000000"/>
-                <w:lang w:eastAsia="fr-FR"/>
-              </w:rPr>
-              <w:t>ipe</w:t>
-            </w:r>
-            <w:proofErr w:type="spellEnd"/>
+              <w:t>100 ipe</w:t>
+            </w:r>
           </w:p>
         </w:tc>
         <w:tc>
@@ -3129,23 +2820,13 @@
                 <w:lang w:eastAsia="fr-FR"/>
               </w:rPr>
             </w:pPr>
-            <w:proofErr w:type="gramStart"/>
-            <w:r>
-              <w:rPr>
-                <w:rFonts w:ascii="Calibri" w:eastAsia="Times New Roman" w:hAnsi="Calibri" w:cs="Calibri"/>
-                <w:color w:val="000000"/>
-                <w:lang w:eastAsia="fr-FR"/>
-              </w:rPr>
-              <w:t>hea</w:t>
-            </w:r>
-            <w:proofErr w:type="gramEnd"/>
-            <w:r>
-              <w:rPr>
-                <w:rFonts w:ascii="Calibri" w:eastAsia="Times New Roman" w:hAnsi="Calibri" w:cs="Calibri"/>
-                <w:color w:val="000000"/>
-                <w:lang w:eastAsia="fr-FR"/>
-              </w:rPr>
-              <w:t>200</w:t>
+            <w:r>
+              <w:rPr>
+                <w:rFonts w:ascii="Calibri" w:eastAsia="Times New Roman" w:hAnsi="Calibri" w:cs="Calibri"/>
+                <w:color w:val="000000"/>
+                <w:lang w:eastAsia="fr-FR"/>
+              </w:rPr>
+              <w:t>hea200</w:t>
             </w:r>
           </w:p>
         </w:tc>
@@ -3221,23 +2902,13 @@
                 <w:lang w:eastAsia="fr-FR"/>
               </w:rPr>
             </w:pPr>
-            <w:proofErr w:type="gramStart"/>
-            <w:r>
-              <w:rPr>
-                <w:rFonts w:ascii="Calibri" w:eastAsia="Times New Roman" w:hAnsi="Calibri" w:cs="Calibri"/>
-                <w:color w:val="000000"/>
-                <w:lang w:eastAsia="fr-FR"/>
-              </w:rPr>
-              <w:t>he</w:t>
-            </w:r>
-            <w:proofErr w:type="gramEnd"/>
-            <w:r>
-              <w:rPr>
-                <w:rFonts w:ascii="Calibri" w:eastAsia="Times New Roman" w:hAnsi="Calibri" w:cs="Calibri"/>
-                <w:color w:val="000000"/>
-                <w:lang w:eastAsia="fr-FR"/>
-              </w:rPr>
-              <w:t>100</w:t>
+            <w:r>
+              <w:rPr>
+                <w:rFonts w:ascii="Calibri" w:eastAsia="Times New Roman" w:hAnsi="Calibri" w:cs="Calibri"/>
+                <w:color w:val="000000"/>
+                <w:lang w:eastAsia="fr-FR"/>
+              </w:rPr>
+              <w:t>he100</w:t>
             </w:r>
           </w:p>
         </w:tc>
@@ -3257,23 +2928,13 @@
                 <w:lang w:eastAsia="fr-FR"/>
               </w:rPr>
             </w:pPr>
-            <w:proofErr w:type="gramStart"/>
-            <w:r>
-              <w:rPr>
-                <w:rFonts w:ascii="Calibri" w:eastAsia="Times New Roman" w:hAnsi="Calibri" w:cs="Calibri"/>
-                <w:color w:val="000000"/>
-                <w:lang w:eastAsia="fr-FR"/>
-              </w:rPr>
-              <w:t>he</w:t>
-            </w:r>
-            <w:proofErr w:type="gramEnd"/>
-            <w:r>
-              <w:rPr>
-                <w:rFonts w:ascii="Calibri" w:eastAsia="Times New Roman" w:hAnsi="Calibri" w:cs="Calibri"/>
-                <w:color w:val="000000"/>
-                <w:lang w:eastAsia="fr-FR"/>
-              </w:rPr>
-              <w:t>100</w:t>
+            <w:r>
+              <w:rPr>
+                <w:rFonts w:ascii="Calibri" w:eastAsia="Times New Roman" w:hAnsi="Calibri" w:cs="Calibri"/>
+                <w:color w:val="000000"/>
+                <w:lang w:eastAsia="fr-FR"/>
+              </w:rPr>
+              <w:t>he100</w:t>
             </w:r>
           </w:p>
         </w:tc>
@@ -3318,8 +2979,8 @@
         <w:pStyle w:val="Titre2"/>
       </w:pPr>
       <w:bookmarkStart w:id="14" w:name="_Toc121476722"/>
-      <w:bookmarkEnd w:id="10"/>
       <w:bookmarkEnd w:id="11"/>
+      <w:bookmarkEnd w:id="12"/>
       <w:r>
         <w:lastRenderedPageBreak/>
         <w:t>Beam</w:t>
@@ -3342,24 +3003,14 @@
       </w:r>
     </w:p>
     <w:p>
-      <w:proofErr w:type="spellStart"/>
       <w:r>
         <w:rPr>
           <w:color w:val="0070C0"/>
         </w:rPr>
         <w:t>Function</w:t>
       </w:r>
-      <w:proofErr w:type="spellEnd"/>
-      <w:r>
-        <w:t xml:space="preserve"> </w:t>
-      </w:r>
-      <w:proofErr w:type="gramStart"/>
-      <w:r>
-        <w:t>Beam(</w:t>
-      </w:r>
-      <w:proofErr w:type="gramEnd"/>
-      <w:r>
-        <w:t xml:space="preserve">Nom </w:t>
+      <w:r>
+        <w:t xml:space="preserve"> Beam(Nom </w:t>
       </w:r>
       <w:r>
         <w:rPr>
@@ -3368,15 +3019,7 @@
         <w:t>As String</w:t>
       </w:r>
       <w:r>
-        <w:t xml:space="preserve">, </w:t>
-      </w:r>
-      <w:proofErr w:type="spellStart"/>
-      <w:r>
-        <w:t>Caracteristique</w:t>
-      </w:r>
-      <w:proofErr w:type="spellEnd"/>
-      <w:r>
-        <w:t xml:space="preserve"> </w:t>
+        <w:t xml:space="preserve">, Caracteristique </w:t>
       </w:r>
       <w:r>
         <w:rPr>
@@ -3408,17 +3051,7 @@
         <w:t xml:space="preserve">la caractéristique demandée d’une section souhaitée </w:t>
       </w:r>
       <w:r>
-        <w:t>ou renvoie une erreur « #VALEUR ! » (</w:t>
-      </w:r>
-      <w:proofErr w:type="spellStart"/>
-      <w:proofErr w:type="gramStart"/>
-      <w:r>
-        <w:t>xlErrValue</w:t>
-      </w:r>
-      <w:proofErr w:type="spellEnd"/>
-      <w:proofErr w:type="gramEnd"/>
-      <w:r>
-        <w:t>) si la demande est erronée.</w:t>
+        <w:t>ou renvoie une erreur « #VALEUR ! » (xlErrValue) si la demande est erronée.</w:t>
       </w:r>
     </w:p>
     <w:p/>
@@ -3586,23 +3219,7 @@
                 <w:rFonts w:ascii="Calibri" w:hAnsi="Calibri" w:cs="Calibri"/>
                 <w:color w:val="000000"/>
               </w:rPr>
-              <w:t xml:space="preserve">IPE AA </w:t>
-            </w:r>
-            <w:proofErr w:type="gramStart"/>
-            <w:r>
-              <w:rPr>
-                <w:rFonts w:ascii="Calibri" w:hAnsi="Calibri" w:cs="Calibri"/>
-                <w:color w:val="000000"/>
-              </w:rPr>
-              <w:t>80;</w:t>
-            </w:r>
-            <w:proofErr w:type="gramEnd"/>
-            <w:r>
-              <w:rPr>
-                <w:rFonts w:ascii="Calibri" w:hAnsi="Calibri" w:cs="Calibri"/>
-                <w:color w:val="000000"/>
-              </w:rPr>
-              <w:t xml:space="preserve"> IPE 200; IPE O 220; IPE 750 x 134</w:t>
+              <w:t>IPE AA 80; IPE 200; IPE O 220; IPE 750 x 134</w:t>
             </w:r>
           </w:p>
         </w:tc>
@@ -3651,23 +3268,7 @@
                 <w:rFonts w:ascii="Calibri" w:hAnsi="Calibri" w:cs="Calibri"/>
                 <w:color w:val="000000"/>
               </w:rPr>
-              <w:t xml:space="preserve">HE 100 </w:t>
-            </w:r>
-            <w:proofErr w:type="gramStart"/>
-            <w:r>
-              <w:rPr>
-                <w:rFonts w:ascii="Calibri" w:hAnsi="Calibri" w:cs="Calibri"/>
-                <w:color w:val="000000"/>
-              </w:rPr>
-              <w:t>AA;</w:t>
-            </w:r>
-            <w:proofErr w:type="gramEnd"/>
-            <w:r>
-              <w:rPr>
-                <w:rFonts w:ascii="Calibri" w:hAnsi="Calibri" w:cs="Calibri"/>
-                <w:color w:val="000000"/>
-              </w:rPr>
-              <w:t xml:space="preserve"> HE 220 A; HE 360 M; HE 1000 x 584</w:t>
+              <w:t>HE 100 AA; HE 220 A; HE 360 M; HE 1000 x 584</w:t>
             </w:r>
           </w:p>
         </w:tc>
@@ -3828,20 +3429,8 @@
                 <w:color w:val="000000"/>
                 <w:lang w:eastAsia="fr-FR"/>
               </w:rPr>
-              <w:t xml:space="preserve">Signification et </w:t>
-            </w:r>
-            <w:proofErr w:type="spellStart"/>
-            <w:r>
-              <w:rPr>
-                <w:rFonts w:ascii="Calibri" w:eastAsia="Times New Roman" w:hAnsi="Calibri" w:cs="Calibri"/>
-                <w:i/>
-                <w:iCs/>
-                <w:color w:val="000000"/>
-                <w:lang w:eastAsia="fr-FR"/>
-              </w:rPr>
-              <w:t>unitée</w:t>
-            </w:r>
-            <w:proofErr w:type="spellEnd"/>
+              <w:t>Signification et unitée</w:t>
+            </w:r>
           </w:p>
         </w:tc>
       </w:tr>
@@ -3920,25 +3509,7 @@
                 <w:color w:val="000000"/>
                 <w:lang w:eastAsia="fr-FR"/>
               </w:rPr>
-              <w:t>[</w:t>
-            </w:r>
-            <w:proofErr w:type="gramStart"/>
-            <w:r>
-              <w:rPr>
-                <w:rFonts w:ascii="Calibri" w:eastAsia="Times New Roman" w:hAnsi="Calibri" w:cs="Calibri"/>
-                <w:color w:val="000000"/>
-                <w:lang w:eastAsia="fr-FR"/>
-              </w:rPr>
-              <w:t>kg</w:t>
-            </w:r>
-            <w:proofErr w:type="gramEnd"/>
-            <w:r>
-              <w:rPr>
-                <w:rFonts w:ascii="Calibri" w:eastAsia="Times New Roman" w:hAnsi="Calibri" w:cs="Calibri"/>
-                <w:color w:val="000000"/>
-                <w:lang w:eastAsia="fr-FR"/>
-              </w:rPr>
-              <w:t>/m] Poids du profil par mètre linéaire</w:t>
+              <w:t>[kg/m] Poids du profil par mètre linéaire</w:t>
             </w:r>
           </w:p>
         </w:tc>
@@ -3962,7 +3533,6 @@
                 <w:lang w:eastAsia="fr-FR"/>
               </w:rPr>
             </w:pPr>
-            <w:proofErr w:type="gramStart"/>
             <w:r>
               <w:rPr>
                 <w:rFonts w:ascii="Calibri" w:eastAsia="Times New Roman" w:hAnsi="Calibri" w:cs="Calibri"/>
@@ -3971,7 +3541,6 @@
               </w:rPr>
               <w:t>h</w:t>
             </w:r>
-            <w:proofErr w:type="gramEnd"/>
           </w:p>
         </w:tc>
         <w:tc>
@@ -4020,25 +3589,7 @@
                 <w:color w:val="000000"/>
                 <w:lang w:eastAsia="fr-FR"/>
               </w:rPr>
-              <w:t>[</w:t>
-            </w:r>
-            <w:proofErr w:type="gramStart"/>
-            <w:r>
-              <w:rPr>
-                <w:rFonts w:ascii="Calibri" w:eastAsia="Times New Roman" w:hAnsi="Calibri" w:cs="Calibri"/>
-                <w:color w:val="000000"/>
-                <w:lang w:eastAsia="fr-FR"/>
-              </w:rPr>
-              <w:t>mm</w:t>
-            </w:r>
-            <w:proofErr w:type="gramEnd"/>
-            <w:r>
-              <w:rPr>
-                <w:rFonts w:ascii="Calibri" w:eastAsia="Times New Roman" w:hAnsi="Calibri" w:cs="Calibri"/>
-                <w:color w:val="000000"/>
-                <w:lang w:eastAsia="fr-FR"/>
-              </w:rPr>
-              <w:t>]   Hauteur du profil</w:t>
+              <w:t>[mm]   Hauteur du profil</w:t>
             </w:r>
           </w:p>
         </w:tc>
@@ -4062,7 +3613,6 @@
                 <w:lang w:eastAsia="fr-FR"/>
               </w:rPr>
             </w:pPr>
-            <w:proofErr w:type="gramStart"/>
             <w:r>
               <w:rPr>
                 <w:rFonts w:ascii="Calibri" w:eastAsia="Times New Roman" w:hAnsi="Calibri" w:cs="Calibri"/>
@@ -4071,7 +3621,6 @@
               </w:rPr>
               <w:t>b</w:t>
             </w:r>
-            <w:proofErr w:type="gramEnd"/>
           </w:p>
         </w:tc>
         <w:tc>
@@ -4120,25 +3669,7 @@
                 <w:color w:val="000000"/>
                 <w:lang w:eastAsia="fr-FR"/>
               </w:rPr>
-              <w:t>[</w:t>
-            </w:r>
-            <w:proofErr w:type="gramStart"/>
-            <w:r>
-              <w:rPr>
-                <w:rFonts w:ascii="Calibri" w:eastAsia="Times New Roman" w:hAnsi="Calibri" w:cs="Calibri"/>
-                <w:color w:val="000000"/>
-                <w:lang w:eastAsia="fr-FR"/>
-              </w:rPr>
-              <w:t>mm</w:t>
-            </w:r>
-            <w:proofErr w:type="gramEnd"/>
-            <w:r>
-              <w:rPr>
-                <w:rFonts w:ascii="Calibri" w:eastAsia="Times New Roman" w:hAnsi="Calibri" w:cs="Calibri"/>
-                <w:color w:val="000000"/>
-                <w:lang w:eastAsia="fr-FR"/>
-              </w:rPr>
-              <w:t>]   Largeur du profil</w:t>
+              <w:t>[mm]   Largeur du profil</w:t>
             </w:r>
           </w:p>
         </w:tc>
@@ -4162,8 +3693,6 @@
                 <w:lang w:eastAsia="fr-FR"/>
               </w:rPr>
             </w:pPr>
-            <w:proofErr w:type="spellStart"/>
-            <w:proofErr w:type="gramStart"/>
             <w:r>
               <w:rPr>
                 <w:rFonts w:ascii="Calibri" w:eastAsia="Times New Roman" w:hAnsi="Calibri" w:cs="Calibri"/>
@@ -4172,8 +3701,6 @@
               </w:rPr>
               <w:t>tw</w:t>
             </w:r>
-            <w:proofErr w:type="spellEnd"/>
-            <w:proofErr w:type="gramEnd"/>
           </w:p>
         </w:tc>
         <w:tc>
@@ -4222,25 +3749,7 @@
                 <w:color w:val="000000"/>
                 <w:lang w:eastAsia="fr-FR"/>
               </w:rPr>
-              <w:t>[</w:t>
-            </w:r>
-            <w:proofErr w:type="gramStart"/>
-            <w:r>
-              <w:rPr>
-                <w:rFonts w:ascii="Calibri" w:eastAsia="Times New Roman" w:hAnsi="Calibri" w:cs="Calibri"/>
-                <w:color w:val="000000"/>
-                <w:lang w:eastAsia="fr-FR"/>
-              </w:rPr>
-              <w:t>mm</w:t>
-            </w:r>
-            <w:proofErr w:type="gramEnd"/>
-            <w:r>
-              <w:rPr>
-                <w:rFonts w:ascii="Calibri" w:eastAsia="Times New Roman" w:hAnsi="Calibri" w:cs="Calibri"/>
-                <w:color w:val="000000"/>
-                <w:lang w:eastAsia="fr-FR"/>
-              </w:rPr>
-              <w:t>]   Epaisseur de l'âme</w:t>
+              <w:t>[mm]   Epaisseur de l'âme</w:t>
             </w:r>
           </w:p>
         </w:tc>
@@ -4264,8 +3773,6 @@
                 <w:lang w:eastAsia="fr-FR"/>
               </w:rPr>
             </w:pPr>
-            <w:proofErr w:type="spellStart"/>
-            <w:proofErr w:type="gramStart"/>
             <w:r>
               <w:rPr>
                 <w:rFonts w:ascii="Calibri" w:eastAsia="Times New Roman" w:hAnsi="Calibri" w:cs="Calibri"/>
@@ -4274,8 +3781,6 @@
               </w:rPr>
               <w:t>tf</w:t>
             </w:r>
-            <w:proofErr w:type="spellEnd"/>
-            <w:proofErr w:type="gramEnd"/>
           </w:p>
         </w:tc>
         <w:tc>
@@ -4324,25 +3829,7 @@
                 <w:color w:val="000000"/>
                 <w:lang w:eastAsia="fr-FR"/>
               </w:rPr>
-              <w:t>[</w:t>
-            </w:r>
-            <w:proofErr w:type="gramStart"/>
-            <w:r>
-              <w:rPr>
-                <w:rFonts w:ascii="Calibri" w:eastAsia="Times New Roman" w:hAnsi="Calibri" w:cs="Calibri"/>
-                <w:color w:val="000000"/>
-                <w:lang w:eastAsia="fr-FR"/>
-              </w:rPr>
-              <w:t>mm</w:t>
-            </w:r>
-            <w:proofErr w:type="gramEnd"/>
-            <w:r>
-              <w:rPr>
-                <w:rFonts w:ascii="Calibri" w:eastAsia="Times New Roman" w:hAnsi="Calibri" w:cs="Calibri"/>
-                <w:color w:val="000000"/>
-                <w:lang w:eastAsia="fr-FR"/>
-              </w:rPr>
-              <w:t>]   Epaisseur de la semelle</w:t>
+              <w:t>[mm]   Epaisseur de la semelle</w:t>
             </w:r>
           </w:p>
         </w:tc>
@@ -4366,7 +3853,6 @@
                 <w:lang w:eastAsia="fr-FR"/>
               </w:rPr>
             </w:pPr>
-            <w:proofErr w:type="gramStart"/>
             <w:r>
               <w:rPr>
                 <w:rFonts w:ascii="Calibri" w:eastAsia="Times New Roman" w:hAnsi="Calibri" w:cs="Calibri"/>
@@ -4375,7 +3861,6 @@
               </w:rPr>
               <w:t>r</w:t>
             </w:r>
-            <w:proofErr w:type="gramEnd"/>
           </w:p>
         </w:tc>
         <w:tc>
@@ -4424,25 +3909,7 @@
                 <w:color w:val="000000"/>
                 <w:lang w:eastAsia="fr-FR"/>
               </w:rPr>
-              <w:t>[</w:t>
-            </w:r>
-            <w:proofErr w:type="gramStart"/>
-            <w:r>
-              <w:rPr>
-                <w:rFonts w:ascii="Calibri" w:eastAsia="Times New Roman" w:hAnsi="Calibri" w:cs="Calibri"/>
-                <w:color w:val="000000"/>
-                <w:lang w:eastAsia="fr-FR"/>
-              </w:rPr>
-              <w:t>mm</w:t>
-            </w:r>
-            <w:proofErr w:type="gramEnd"/>
-            <w:r>
-              <w:rPr>
-                <w:rFonts w:ascii="Calibri" w:eastAsia="Times New Roman" w:hAnsi="Calibri" w:cs="Calibri"/>
-                <w:color w:val="000000"/>
-                <w:lang w:eastAsia="fr-FR"/>
-              </w:rPr>
-              <w:t>]   rayon de congé</w:t>
+              <w:t>[mm]   rayon de congé</w:t>
             </w:r>
           </w:p>
         </w:tc>
@@ -4522,25 +3989,7 @@
                 <w:color w:val="000000"/>
                 <w:lang w:eastAsia="fr-FR"/>
               </w:rPr>
-              <w:t>[</w:t>
-            </w:r>
-            <w:proofErr w:type="gramStart"/>
-            <w:r>
-              <w:rPr>
-                <w:rFonts w:ascii="Calibri" w:eastAsia="Times New Roman" w:hAnsi="Calibri" w:cs="Calibri"/>
-                <w:color w:val="000000"/>
-                <w:lang w:eastAsia="fr-FR"/>
-              </w:rPr>
-              <w:t>mm</w:t>
-            </w:r>
-            <w:proofErr w:type="gramEnd"/>
-            <w:r>
-              <w:rPr>
-                <w:rFonts w:ascii="Calibri" w:eastAsia="Times New Roman" w:hAnsi="Calibri" w:cs="Calibri"/>
-                <w:color w:val="000000"/>
-                <w:lang w:eastAsia="fr-FR"/>
-              </w:rPr>
-              <w:t>²]  Aire de section</w:t>
+              <w:t>[mm²]  Aire de section</w:t>
             </w:r>
           </w:p>
         </w:tc>
@@ -4564,7 +4013,6 @@
                 <w:lang w:eastAsia="fr-FR"/>
               </w:rPr>
             </w:pPr>
-            <w:proofErr w:type="gramStart"/>
             <w:r>
               <w:rPr>
                 <w:rFonts w:ascii="Calibri" w:eastAsia="Times New Roman" w:hAnsi="Calibri" w:cs="Calibri"/>
@@ -4573,7 +4021,6 @@
               </w:rPr>
               <w:t>hi</w:t>
             </w:r>
-            <w:proofErr w:type="gramEnd"/>
           </w:p>
         </w:tc>
         <w:tc>
@@ -4622,25 +4069,7 @@
                 <w:color w:val="000000"/>
                 <w:lang w:eastAsia="fr-FR"/>
               </w:rPr>
-              <w:t>[</w:t>
-            </w:r>
-            <w:proofErr w:type="gramStart"/>
-            <w:r>
-              <w:rPr>
-                <w:rFonts w:ascii="Calibri" w:eastAsia="Times New Roman" w:hAnsi="Calibri" w:cs="Calibri"/>
-                <w:color w:val="000000"/>
-                <w:lang w:eastAsia="fr-FR"/>
-              </w:rPr>
-              <w:t>mm</w:t>
-            </w:r>
-            <w:proofErr w:type="gramEnd"/>
-            <w:r>
-              <w:rPr>
-                <w:rFonts w:ascii="Calibri" w:eastAsia="Times New Roman" w:hAnsi="Calibri" w:cs="Calibri"/>
-                <w:color w:val="000000"/>
-                <w:lang w:eastAsia="fr-FR"/>
-              </w:rPr>
-              <w:t>]   hauteur intérieur entre les ailes</w:t>
+              <w:t>[mm]   hauteur intérieur entre les ailes</w:t>
             </w:r>
           </w:p>
         </w:tc>
@@ -4664,7 +4093,6 @@
                 <w:lang w:eastAsia="fr-FR"/>
               </w:rPr>
             </w:pPr>
-            <w:proofErr w:type="gramStart"/>
             <w:r>
               <w:rPr>
                 <w:rFonts w:ascii="Calibri" w:eastAsia="Times New Roman" w:hAnsi="Calibri" w:cs="Calibri"/>
@@ -4673,7 +4101,6 @@
               </w:rPr>
               <w:t>d</w:t>
             </w:r>
-            <w:proofErr w:type="gramEnd"/>
           </w:p>
         </w:tc>
         <w:tc>
@@ -4722,25 +4149,7 @@
                 <w:color w:val="000000"/>
                 <w:lang w:eastAsia="fr-FR"/>
               </w:rPr>
-              <w:t>[</w:t>
-            </w:r>
-            <w:proofErr w:type="gramStart"/>
-            <w:r>
-              <w:rPr>
-                <w:rFonts w:ascii="Calibri" w:eastAsia="Times New Roman" w:hAnsi="Calibri" w:cs="Calibri"/>
-                <w:color w:val="000000"/>
-                <w:lang w:eastAsia="fr-FR"/>
-              </w:rPr>
-              <w:t>mm</w:t>
-            </w:r>
-            <w:proofErr w:type="gramEnd"/>
-            <w:r>
-              <w:rPr>
-                <w:rFonts w:ascii="Calibri" w:eastAsia="Times New Roman" w:hAnsi="Calibri" w:cs="Calibri"/>
-                <w:color w:val="000000"/>
-                <w:lang w:eastAsia="fr-FR"/>
-              </w:rPr>
-              <w:t>]   hauteur de la portion droite d'âme</w:t>
+              <w:t>[mm]   hauteur de la portion droite d'âme</w:t>
             </w:r>
           </w:p>
         </w:tc>
@@ -4764,7 +4173,6 @@
                 <w:lang w:eastAsia="fr-FR"/>
               </w:rPr>
             </w:pPr>
-            <w:proofErr w:type="gramStart"/>
             <w:r>
               <w:rPr>
                 <w:rFonts w:ascii="Calibri" w:eastAsia="Times New Roman" w:hAnsi="Calibri" w:cs="Calibri"/>
@@ -4773,7 +4181,6 @@
               </w:rPr>
               <w:t>phi</w:t>
             </w:r>
-            <w:proofErr w:type="gramEnd"/>
           </w:p>
         </w:tc>
         <w:tc>
@@ -4822,25 +4229,7 @@
                 <w:color w:val="000000"/>
                 <w:lang w:eastAsia="fr-FR"/>
               </w:rPr>
-              <w:t>[</w:t>
-            </w:r>
-            <w:proofErr w:type="gramStart"/>
-            <w:r>
-              <w:rPr>
-                <w:rFonts w:ascii="Calibri" w:eastAsia="Times New Roman" w:hAnsi="Calibri" w:cs="Calibri"/>
-                <w:color w:val="000000"/>
-                <w:lang w:eastAsia="fr-FR"/>
-              </w:rPr>
-              <w:t>mm</w:t>
-            </w:r>
-            <w:proofErr w:type="gramEnd"/>
-            <w:r>
-              <w:rPr>
-                <w:rFonts w:ascii="Calibri" w:eastAsia="Times New Roman" w:hAnsi="Calibri" w:cs="Calibri"/>
-                <w:color w:val="000000"/>
-                <w:lang w:eastAsia="fr-FR"/>
-              </w:rPr>
-              <w:t>]   diamètre de boulon maximal || ou renvoi du texte "-" si pas de données</w:t>
+              <w:t>[mm]   diamètre de boulon maximal || ou renvoi du texte "-" si pas de données</w:t>
             </w:r>
           </w:p>
         </w:tc>
@@ -4864,8 +4253,6 @@
                 <w:lang w:eastAsia="fr-FR"/>
               </w:rPr>
             </w:pPr>
-            <w:proofErr w:type="spellStart"/>
-            <w:proofErr w:type="gramStart"/>
             <w:r>
               <w:rPr>
                 <w:rFonts w:ascii="Calibri" w:eastAsia="Times New Roman" w:hAnsi="Calibri" w:cs="Calibri"/>
@@ -4874,8 +4261,6 @@
               </w:rPr>
               <w:t>pmin</w:t>
             </w:r>
-            <w:proofErr w:type="spellEnd"/>
-            <w:proofErr w:type="gramEnd"/>
           </w:p>
         </w:tc>
         <w:tc>
@@ -4924,25 +4309,7 @@
                 <w:color w:val="000000"/>
                 <w:lang w:eastAsia="fr-FR"/>
               </w:rPr>
-              <w:t>[</w:t>
-            </w:r>
-            <w:proofErr w:type="gramStart"/>
-            <w:r>
-              <w:rPr>
-                <w:rFonts w:ascii="Calibri" w:eastAsia="Times New Roman" w:hAnsi="Calibri" w:cs="Calibri"/>
-                <w:color w:val="000000"/>
-                <w:lang w:eastAsia="fr-FR"/>
-              </w:rPr>
-              <w:t>mm</w:t>
-            </w:r>
-            <w:proofErr w:type="gramEnd"/>
-            <w:r>
-              <w:rPr>
-                <w:rFonts w:ascii="Calibri" w:eastAsia="Times New Roman" w:hAnsi="Calibri" w:cs="Calibri"/>
-                <w:color w:val="000000"/>
-                <w:lang w:eastAsia="fr-FR"/>
-              </w:rPr>
-              <w:t>]   entraxe minimal admissible pour de boulon maximal || ou renvoi du texte "-" si pas de données</w:t>
+              <w:t>[mm]   entraxe minimal admissible pour de boulon maximal || ou renvoi du texte "-" si pas de données</w:t>
             </w:r>
           </w:p>
         </w:tc>
@@ -4966,8 +4333,6 @@
                 <w:lang w:eastAsia="fr-FR"/>
               </w:rPr>
             </w:pPr>
-            <w:proofErr w:type="spellStart"/>
-            <w:proofErr w:type="gramStart"/>
             <w:r>
               <w:rPr>
                 <w:rFonts w:ascii="Calibri" w:eastAsia="Times New Roman" w:hAnsi="Calibri" w:cs="Calibri"/>
@@ -4976,8 +4341,6 @@
               </w:rPr>
               <w:t>pmax</w:t>
             </w:r>
-            <w:proofErr w:type="spellEnd"/>
-            <w:proofErr w:type="gramEnd"/>
           </w:p>
         </w:tc>
         <w:tc>
@@ -5026,25 +4389,7 @@
                 <w:color w:val="000000"/>
                 <w:lang w:eastAsia="fr-FR"/>
               </w:rPr>
-              <w:t>[</w:t>
-            </w:r>
-            <w:proofErr w:type="gramStart"/>
-            <w:r>
-              <w:rPr>
-                <w:rFonts w:ascii="Calibri" w:eastAsia="Times New Roman" w:hAnsi="Calibri" w:cs="Calibri"/>
-                <w:color w:val="000000"/>
-                <w:lang w:eastAsia="fr-FR"/>
-              </w:rPr>
-              <w:t>mm</w:t>
-            </w:r>
-            <w:proofErr w:type="gramEnd"/>
-            <w:r>
-              <w:rPr>
-                <w:rFonts w:ascii="Calibri" w:eastAsia="Times New Roman" w:hAnsi="Calibri" w:cs="Calibri"/>
-                <w:color w:val="000000"/>
-                <w:lang w:eastAsia="fr-FR"/>
-              </w:rPr>
-              <w:t>]   entraxe maximal admissible pour boulon de diamètre maximal || ou renvoi du texte "-" si pas de données</w:t>
+              <w:t>[mm]   entraxe maximal admissible pour boulon de diamètre maximal || ou renvoi du texte "-" si pas de données</w:t>
             </w:r>
           </w:p>
         </w:tc>
@@ -5124,25 +4469,7 @@
                 <w:color w:val="000000"/>
                 <w:lang w:eastAsia="fr-FR"/>
               </w:rPr>
-              <w:t>[</w:t>
-            </w:r>
-            <w:proofErr w:type="gramStart"/>
-            <w:r>
-              <w:rPr>
-                <w:rFonts w:ascii="Calibri" w:eastAsia="Times New Roman" w:hAnsi="Calibri" w:cs="Calibri"/>
-                <w:color w:val="000000"/>
-                <w:lang w:eastAsia="fr-FR"/>
-              </w:rPr>
-              <w:t>m</w:t>
-            </w:r>
-            <w:proofErr w:type="gramEnd"/>
-            <w:r>
-              <w:rPr>
-                <w:rFonts w:ascii="Calibri" w:eastAsia="Times New Roman" w:hAnsi="Calibri" w:cs="Calibri"/>
-                <w:color w:val="000000"/>
-                <w:lang w:eastAsia="fr-FR"/>
-              </w:rPr>
-              <w:t>²/m] surface à peindre par unité de longueur</w:t>
+              <w:t>[m²/m] surface à peindre par unité de longueur</w:t>
             </w:r>
           </w:p>
         </w:tc>
@@ -5222,25 +4549,7 @@
                 <w:color w:val="000000"/>
                 <w:lang w:eastAsia="fr-FR"/>
               </w:rPr>
-              <w:t>[</w:t>
-            </w:r>
-            <w:proofErr w:type="gramStart"/>
-            <w:r>
-              <w:rPr>
-                <w:rFonts w:ascii="Calibri" w:eastAsia="Times New Roman" w:hAnsi="Calibri" w:cs="Calibri"/>
-                <w:color w:val="000000"/>
-                <w:lang w:eastAsia="fr-FR"/>
-              </w:rPr>
-              <w:t>m</w:t>
-            </w:r>
-            <w:proofErr w:type="gramEnd"/>
-            <w:r>
-              <w:rPr>
-                <w:rFonts w:ascii="Calibri" w:eastAsia="Times New Roman" w:hAnsi="Calibri" w:cs="Calibri"/>
-                <w:color w:val="000000"/>
-                <w:lang w:eastAsia="fr-FR"/>
-              </w:rPr>
-              <w:t>²/t] surface à peindre par unité de masse</w:t>
+              <w:t>[m²/t] surface à peindre par unité de masse</w:t>
             </w:r>
           </w:p>
         </w:tc>
@@ -5264,7 +4573,6 @@
                 <w:lang w:eastAsia="fr-FR"/>
               </w:rPr>
             </w:pPr>
-            <w:proofErr w:type="spellStart"/>
             <w:r>
               <w:rPr>
                 <w:rFonts w:ascii="Calibri" w:eastAsia="Times New Roman" w:hAnsi="Calibri" w:cs="Calibri"/>
@@ -5273,7 +4581,6 @@
               </w:rPr>
               <w:t>Iy</w:t>
             </w:r>
-            <w:proofErr w:type="spellEnd"/>
           </w:p>
         </w:tc>
         <w:tc>
@@ -5322,18 +4629,8 @@
                 <w:color w:val="000000"/>
                 <w:lang w:eastAsia="fr-FR"/>
               </w:rPr>
-              <w:t>[</w:t>
-            </w:r>
-            <w:proofErr w:type="gramStart"/>
-            <w:r>
-              <w:rPr>
-                <w:rFonts w:ascii="Calibri" w:eastAsia="Times New Roman" w:hAnsi="Calibri" w:cs="Calibri"/>
-                <w:color w:val="000000"/>
-                <w:lang w:eastAsia="fr-FR"/>
-              </w:rPr>
-              <w:t>mm</w:t>
-            </w:r>
-            <w:proofErr w:type="gramEnd"/>
+              <w:t>[mm</w:t>
+            </w:r>
             <w:r>
               <w:rPr>
                 <w:rFonts w:ascii="Calibri" w:eastAsia="Times New Roman" w:hAnsi="Calibri" w:cs="Calibri"/>
@@ -5373,7 +4670,6 @@
                 <w:lang w:eastAsia="fr-FR"/>
               </w:rPr>
             </w:pPr>
-            <w:proofErr w:type="spellStart"/>
             <w:r>
               <w:rPr>
                 <w:rFonts w:ascii="Calibri" w:eastAsia="Times New Roman" w:hAnsi="Calibri" w:cs="Calibri"/>
@@ -5382,7 +4678,6 @@
               </w:rPr>
               <w:t>Wely</w:t>
             </w:r>
-            <w:proofErr w:type="spellEnd"/>
           </w:p>
         </w:tc>
         <w:tc>
@@ -5431,18 +4726,8 @@
                 <w:color w:val="000000"/>
                 <w:lang w:eastAsia="fr-FR"/>
               </w:rPr>
-              <w:t>[</w:t>
-            </w:r>
-            <w:proofErr w:type="gramStart"/>
-            <w:r>
-              <w:rPr>
-                <w:rFonts w:ascii="Calibri" w:eastAsia="Times New Roman" w:hAnsi="Calibri" w:cs="Calibri"/>
-                <w:color w:val="000000"/>
-                <w:lang w:eastAsia="fr-FR"/>
-              </w:rPr>
-              <w:t>mm</w:t>
-            </w:r>
-            <w:proofErr w:type="gramEnd"/>
+              <w:t>[mm</w:t>
+            </w:r>
             <w:r>
               <w:rPr>
                 <w:rFonts w:ascii="Calibri" w:eastAsia="Times New Roman" w:hAnsi="Calibri" w:cs="Calibri"/>
@@ -5482,7 +4767,6 @@
                 <w:lang w:eastAsia="fr-FR"/>
               </w:rPr>
             </w:pPr>
-            <w:proofErr w:type="spellStart"/>
             <w:r>
               <w:rPr>
                 <w:rFonts w:ascii="Calibri" w:eastAsia="Times New Roman" w:hAnsi="Calibri" w:cs="Calibri"/>
@@ -5491,7 +4775,6 @@
               </w:rPr>
               <w:t>Wply</w:t>
             </w:r>
-            <w:proofErr w:type="spellEnd"/>
           </w:p>
         </w:tc>
         <w:tc>
@@ -5540,18 +4823,8 @@
                 <w:color w:val="000000"/>
                 <w:lang w:eastAsia="fr-FR"/>
               </w:rPr>
-              <w:t>[</w:t>
-            </w:r>
-            <w:proofErr w:type="gramStart"/>
-            <w:r>
-              <w:rPr>
-                <w:rFonts w:ascii="Calibri" w:eastAsia="Times New Roman" w:hAnsi="Calibri" w:cs="Calibri"/>
-                <w:color w:val="000000"/>
-                <w:lang w:eastAsia="fr-FR"/>
-              </w:rPr>
-              <w:t>mm</w:t>
-            </w:r>
-            <w:proofErr w:type="gramEnd"/>
+              <w:t>[mm</w:t>
+            </w:r>
             <w:r>
               <w:rPr>
                 <w:rFonts w:ascii="Calibri" w:eastAsia="Times New Roman" w:hAnsi="Calibri" w:cs="Calibri"/>
@@ -5591,8 +4864,6 @@
                 <w:lang w:eastAsia="fr-FR"/>
               </w:rPr>
             </w:pPr>
-            <w:proofErr w:type="spellStart"/>
-            <w:proofErr w:type="gramStart"/>
             <w:r>
               <w:rPr>
                 <w:rFonts w:ascii="Calibri" w:eastAsia="Times New Roman" w:hAnsi="Calibri" w:cs="Calibri"/>
@@ -5601,8 +4872,6 @@
               </w:rPr>
               <w:t>iyy</w:t>
             </w:r>
-            <w:proofErr w:type="spellEnd"/>
-            <w:proofErr w:type="gramEnd"/>
           </w:p>
         </w:tc>
         <w:tc>
@@ -5651,25 +4920,7 @@
                 <w:color w:val="000000"/>
                 <w:lang w:eastAsia="fr-FR"/>
               </w:rPr>
-              <w:t>[</w:t>
-            </w:r>
-            <w:proofErr w:type="gramStart"/>
-            <w:r>
-              <w:rPr>
-                <w:rFonts w:ascii="Calibri" w:eastAsia="Times New Roman" w:hAnsi="Calibri" w:cs="Calibri"/>
-                <w:color w:val="000000"/>
-                <w:lang w:eastAsia="fr-FR"/>
-              </w:rPr>
-              <w:t>mm</w:t>
-            </w:r>
-            <w:proofErr w:type="gramEnd"/>
-            <w:r>
-              <w:rPr>
-                <w:rFonts w:ascii="Calibri" w:eastAsia="Times New Roman" w:hAnsi="Calibri" w:cs="Calibri"/>
-                <w:color w:val="000000"/>
-                <w:lang w:eastAsia="fr-FR"/>
-              </w:rPr>
-              <w:t>]   rayon de giration autour de l'axe principal y</w:t>
+              <w:t>[mm]   rayon de giration autour de l'axe principal y</w:t>
             </w:r>
           </w:p>
         </w:tc>
@@ -5693,7 +4944,6 @@
                 <w:lang w:eastAsia="fr-FR"/>
               </w:rPr>
             </w:pPr>
-            <w:proofErr w:type="spellStart"/>
             <w:r>
               <w:rPr>
                 <w:rFonts w:ascii="Calibri" w:eastAsia="Times New Roman" w:hAnsi="Calibri" w:cs="Calibri"/>
@@ -5702,7 +4952,6 @@
               </w:rPr>
               <w:t>Avz</w:t>
             </w:r>
-            <w:proofErr w:type="spellEnd"/>
           </w:p>
         </w:tc>
         <w:tc>
@@ -5751,25 +5000,7 @@
                 <w:color w:val="000000"/>
                 <w:lang w:eastAsia="fr-FR"/>
               </w:rPr>
-              <w:t>[</w:t>
-            </w:r>
-            <w:proofErr w:type="gramStart"/>
-            <w:r>
-              <w:rPr>
-                <w:rFonts w:ascii="Calibri" w:eastAsia="Times New Roman" w:hAnsi="Calibri" w:cs="Calibri"/>
-                <w:color w:val="000000"/>
-                <w:lang w:eastAsia="fr-FR"/>
-              </w:rPr>
-              <w:t>mm</w:t>
-            </w:r>
-            <w:proofErr w:type="gramEnd"/>
-            <w:r>
-              <w:rPr>
-                <w:rFonts w:ascii="Calibri" w:eastAsia="Times New Roman" w:hAnsi="Calibri" w:cs="Calibri"/>
-                <w:color w:val="000000"/>
-                <w:lang w:eastAsia="fr-FR"/>
-              </w:rPr>
-              <w:t>²]  aire de cisaillement</w:t>
+              <w:t>[mm²]  aire de cisaillement</w:t>
             </w:r>
           </w:p>
         </w:tc>
@@ -5793,7 +5024,6 @@
                 <w:lang w:eastAsia="fr-FR"/>
               </w:rPr>
             </w:pPr>
-            <w:proofErr w:type="spellStart"/>
             <w:r>
               <w:rPr>
                 <w:rFonts w:ascii="Calibri" w:eastAsia="Times New Roman" w:hAnsi="Calibri" w:cs="Calibri"/>
@@ -5802,7 +5032,6 @@
               </w:rPr>
               <w:t>Iz</w:t>
             </w:r>
-            <w:proofErr w:type="spellEnd"/>
           </w:p>
         </w:tc>
         <w:tc>
@@ -5851,18 +5080,8 @@
                 <w:color w:val="000000"/>
                 <w:lang w:eastAsia="fr-FR"/>
               </w:rPr>
-              <w:t>[</w:t>
-            </w:r>
-            <w:proofErr w:type="gramStart"/>
-            <w:r>
-              <w:rPr>
-                <w:rFonts w:ascii="Calibri" w:eastAsia="Times New Roman" w:hAnsi="Calibri" w:cs="Calibri"/>
-                <w:color w:val="000000"/>
-                <w:lang w:eastAsia="fr-FR"/>
-              </w:rPr>
-              <w:t>mm</w:t>
-            </w:r>
-            <w:proofErr w:type="gramEnd"/>
+              <w:t>[mm</w:t>
+            </w:r>
             <w:r>
               <w:rPr>
                 <w:rFonts w:ascii="Calibri" w:eastAsia="Times New Roman" w:hAnsi="Calibri" w:cs="Calibri"/>
@@ -5902,7 +5121,6 @@
                 <w:lang w:eastAsia="fr-FR"/>
               </w:rPr>
             </w:pPr>
-            <w:proofErr w:type="spellStart"/>
             <w:r>
               <w:rPr>
                 <w:rFonts w:ascii="Calibri" w:eastAsia="Times New Roman" w:hAnsi="Calibri" w:cs="Calibri"/>
@@ -5911,7 +5129,6 @@
               </w:rPr>
               <w:t>Welz</w:t>
             </w:r>
-            <w:proofErr w:type="spellEnd"/>
           </w:p>
         </w:tc>
         <w:tc>
@@ -5960,18 +5177,8 @@
                 <w:color w:val="000000"/>
                 <w:lang w:eastAsia="fr-FR"/>
               </w:rPr>
-              <w:t>[</w:t>
-            </w:r>
-            <w:proofErr w:type="gramStart"/>
-            <w:r>
-              <w:rPr>
-                <w:rFonts w:ascii="Calibri" w:eastAsia="Times New Roman" w:hAnsi="Calibri" w:cs="Calibri"/>
-                <w:color w:val="000000"/>
-                <w:lang w:eastAsia="fr-FR"/>
-              </w:rPr>
-              <w:t>mm</w:t>
-            </w:r>
-            <w:proofErr w:type="gramEnd"/>
+              <w:t>[mm</w:t>
+            </w:r>
             <w:r>
               <w:rPr>
                 <w:rFonts w:ascii="Calibri" w:eastAsia="Times New Roman" w:hAnsi="Calibri" w:cs="Calibri"/>
@@ -6011,7 +5218,6 @@
                 <w:lang w:eastAsia="fr-FR"/>
               </w:rPr>
             </w:pPr>
-            <w:proofErr w:type="spellStart"/>
             <w:r>
               <w:rPr>
                 <w:rFonts w:ascii="Calibri" w:eastAsia="Times New Roman" w:hAnsi="Calibri" w:cs="Calibri"/>
@@ -6020,7 +5226,6 @@
               </w:rPr>
               <w:t>Wplz</w:t>
             </w:r>
-            <w:proofErr w:type="spellEnd"/>
           </w:p>
         </w:tc>
         <w:tc>
@@ -6069,18 +5274,8 @@
                 <w:color w:val="000000"/>
                 <w:lang w:eastAsia="fr-FR"/>
               </w:rPr>
-              <w:t>[</w:t>
-            </w:r>
-            <w:proofErr w:type="gramStart"/>
-            <w:r>
-              <w:rPr>
-                <w:rFonts w:ascii="Calibri" w:eastAsia="Times New Roman" w:hAnsi="Calibri" w:cs="Calibri"/>
-                <w:color w:val="000000"/>
-                <w:lang w:eastAsia="fr-FR"/>
-              </w:rPr>
-              <w:t>mm</w:t>
-            </w:r>
-            <w:proofErr w:type="gramEnd"/>
+              <w:t>[mm</w:t>
+            </w:r>
             <w:r>
               <w:rPr>
                 <w:rFonts w:ascii="Calibri" w:eastAsia="Times New Roman" w:hAnsi="Calibri" w:cs="Calibri"/>
@@ -6120,8 +5315,6 @@
                 <w:lang w:eastAsia="fr-FR"/>
               </w:rPr>
             </w:pPr>
-            <w:proofErr w:type="spellStart"/>
-            <w:proofErr w:type="gramStart"/>
             <w:r>
               <w:rPr>
                 <w:rFonts w:ascii="Calibri" w:eastAsia="Times New Roman" w:hAnsi="Calibri" w:cs="Calibri"/>
@@ -6130,8 +5323,6 @@
               </w:rPr>
               <w:t>izz</w:t>
             </w:r>
-            <w:proofErr w:type="spellEnd"/>
-            <w:proofErr w:type="gramEnd"/>
           </w:p>
         </w:tc>
         <w:tc>
@@ -6180,25 +5371,7 @@
                 <w:color w:val="000000"/>
                 <w:lang w:eastAsia="fr-FR"/>
               </w:rPr>
-              <w:t>[</w:t>
-            </w:r>
-            <w:proofErr w:type="gramStart"/>
-            <w:r>
-              <w:rPr>
-                <w:rFonts w:ascii="Calibri" w:eastAsia="Times New Roman" w:hAnsi="Calibri" w:cs="Calibri"/>
-                <w:color w:val="000000"/>
-                <w:lang w:eastAsia="fr-FR"/>
-              </w:rPr>
-              <w:t>mm</w:t>
-            </w:r>
-            <w:proofErr w:type="gramEnd"/>
-            <w:r>
-              <w:rPr>
-                <w:rFonts w:ascii="Calibri" w:eastAsia="Times New Roman" w:hAnsi="Calibri" w:cs="Calibri"/>
-                <w:color w:val="000000"/>
-                <w:lang w:eastAsia="fr-FR"/>
-              </w:rPr>
-              <w:t>]   rayon de giration autour de l'axe principal z</w:t>
+              <w:t>[mm]   rayon de giration autour de l'axe principal z</w:t>
             </w:r>
           </w:p>
         </w:tc>
@@ -6278,25 +5451,7 @@
                 <w:color w:val="000000"/>
                 <w:lang w:eastAsia="fr-FR"/>
               </w:rPr>
-              <w:t>[</w:t>
-            </w:r>
-            <w:proofErr w:type="gramStart"/>
-            <w:r>
-              <w:rPr>
-                <w:rFonts w:ascii="Calibri" w:eastAsia="Times New Roman" w:hAnsi="Calibri" w:cs="Calibri"/>
-                <w:color w:val="000000"/>
-                <w:lang w:eastAsia="fr-FR"/>
-              </w:rPr>
-              <w:t>mm</w:t>
-            </w:r>
-            <w:proofErr w:type="gramEnd"/>
-            <w:r>
-              <w:rPr>
-                <w:rFonts w:ascii="Calibri" w:eastAsia="Times New Roman" w:hAnsi="Calibri" w:cs="Calibri"/>
-                <w:color w:val="000000"/>
-                <w:lang w:eastAsia="fr-FR"/>
-              </w:rPr>
-              <w:t>]   longueur d'appui rigide de l'aile</w:t>
+              <w:t>[mm]   longueur d'appui rigide de l'aile</w:t>
             </w:r>
           </w:p>
         </w:tc>
@@ -6376,18 +5531,8 @@
                 <w:color w:val="000000"/>
                 <w:lang w:eastAsia="fr-FR"/>
               </w:rPr>
-              <w:t>[</w:t>
-            </w:r>
-            <w:proofErr w:type="gramStart"/>
-            <w:r>
-              <w:rPr>
-                <w:rFonts w:ascii="Calibri" w:eastAsia="Times New Roman" w:hAnsi="Calibri" w:cs="Calibri"/>
-                <w:color w:val="000000"/>
-                <w:lang w:eastAsia="fr-FR"/>
-              </w:rPr>
-              <w:t>mm</w:t>
-            </w:r>
-            <w:proofErr w:type="gramEnd"/>
+              <w:t>[mm</w:t>
+            </w:r>
             <w:r>
               <w:rPr>
                 <w:rFonts w:ascii="Calibri" w:eastAsia="Times New Roman" w:hAnsi="Calibri" w:cs="Calibri"/>
@@ -6427,7 +5572,6 @@
                 <w:lang w:eastAsia="fr-FR"/>
               </w:rPr>
             </w:pPr>
-            <w:proofErr w:type="spellStart"/>
             <w:r>
               <w:rPr>
                 <w:rFonts w:ascii="Calibri" w:eastAsia="Times New Roman" w:hAnsi="Calibri" w:cs="Calibri"/>
@@ -6437,7 +5581,6 @@
               <w:lastRenderedPageBreak/>
               <w:t>Iw</w:t>
             </w:r>
-            <w:proofErr w:type="spellEnd"/>
           </w:p>
         </w:tc>
         <w:tc>
@@ -6486,18 +5629,8 @@
                 <w:color w:val="000000"/>
                 <w:lang w:eastAsia="fr-FR"/>
               </w:rPr>
-              <w:t>[</w:t>
-            </w:r>
-            <w:proofErr w:type="gramStart"/>
-            <w:r>
-              <w:rPr>
-                <w:rFonts w:ascii="Calibri" w:eastAsia="Times New Roman" w:hAnsi="Calibri" w:cs="Calibri"/>
-                <w:color w:val="000000"/>
-                <w:lang w:eastAsia="fr-FR"/>
-              </w:rPr>
-              <w:t>mm</w:t>
-            </w:r>
-            <w:proofErr w:type="gramEnd"/>
+              <w:t>[mm</w:t>
+            </w:r>
             <w:r>
               <w:rPr>
                 <w:rFonts w:ascii="Calibri" w:eastAsia="Times New Roman" w:hAnsi="Calibri" w:cs="Calibri"/>
@@ -7018,15 +6151,7 @@
         <w:t xml:space="preserve">privée </w:t>
       </w:r>
       <w:r>
-        <w:t>« </w:t>
-      </w:r>
-      <w:proofErr w:type="spellStart"/>
-      <w:r>
-        <w:t>VerifNomSection</w:t>
-      </w:r>
-      <w:proofErr w:type="spellEnd"/>
-      <w:r>
-        <w:t> » au sein du même fichier.</w:t>
+        <w:t>« VerifNomSection » au sein du même fichier.</w:t>
       </w:r>
     </w:p>
     <w:p>
@@ -7155,25 +6280,7 @@
                 <w:color w:val="000000"/>
                 <w:lang w:eastAsia="fr-FR"/>
               </w:rPr>
-              <w:t>=</w:t>
-            </w:r>
-            <w:proofErr w:type="gramStart"/>
-            <w:r>
-              <w:rPr>
-                <w:rFonts w:ascii="Calibri" w:eastAsia="Times New Roman" w:hAnsi="Calibri" w:cs="Calibri"/>
-                <w:color w:val="000000"/>
-                <w:lang w:eastAsia="fr-FR"/>
-              </w:rPr>
-              <w:t>Beam(</w:t>
-            </w:r>
-            <w:proofErr w:type="gramEnd"/>
-            <w:r>
-              <w:rPr>
-                <w:rFonts w:ascii="Calibri" w:eastAsia="Times New Roman" w:hAnsi="Calibri" w:cs="Calibri"/>
-                <w:color w:val="000000"/>
-                <w:lang w:eastAsia="fr-FR"/>
-              </w:rPr>
-              <w:t>"IPE A 120";"Iy")</w:t>
+              <w:t>=Beam("IPE A 120";"Iy")</w:t>
             </w:r>
           </w:p>
         </w:tc>
@@ -7253,25 +6360,7 @@
                 <w:color w:val="000000"/>
                 <w:lang w:eastAsia="fr-FR"/>
               </w:rPr>
-              <w:t>=</w:t>
-            </w:r>
-            <w:proofErr w:type="gramStart"/>
-            <w:r>
-              <w:rPr>
-                <w:rFonts w:ascii="Calibri" w:eastAsia="Times New Roman" w:hAnsi="Calibri" w:cs="Calibri"/>
-                <w:color w:val="000000"/>
-                <w:lang w:eastAsia="fr-FR"/>
-              </w:rPr>
-              <w:t>Beam(</w:t>
-            </w:r>
-            <w:proofErr w:type="gramEnd"/>
-            <w:r>
-              <w:rPr>
-                <w:rFonts w:ascii="Calibri" w:eastAsia="Times New Roman" w:hAnsi="Calibri" w:cs="Calibri"/>
-                <w:color w:val="000000"/>
-                <w:lang w:eastAsia="fr-FR"/>
-              </w:rPr>
-              <w:t>"IPE 450";"G")</w:t>
+              <w:t>=Beam("IPE 450";"G")</w:t>
             </w:r>
           </w:p>
         </w:tc>
@@ -7351,43 +6440,7 @@
                 <w:color w:val="000000"/>
                 <w:lang w:eastAsia="fr-FR"/>
               </w:rPr>
-              <w:t>=</w:t>
-            </w:r>
-            <w:proofErr w:type="gramStart"/>
-            <w:r>
-              <w:rPr>
-                <w:rFonts w:ascii="Calibri" w:eastAsia="Times New Roman" w:hAnsi="Calibri" w:cs="Calibri"/>
-                <w:color w:val="000000"/>
-                <w:lang w:eastAsia="fr-FR"/>
-              </w:rPr>
-              <w:t>Beam(</w:t>
-            </w:r>
-            <w:proofErr w:type="gramEnd"/>
-            <w:r>
-              <w:rPr>
-                <w:rFonts w:ascii="Calibri" w:eastAsia="Times New Roman" w:hAnsi="Calibri" w:cs="Calibri"/>
-                <w:color w:val="000000"/>
-                <w:lang w:eastAsia="fr-FR"/>
-              </w:rPr>
-              <w:t xml:space="preserve">"HE 200 </w:t>
-            </w:r>
-            <w:proofErr w:type="spellStart"/>
-            <w:r>
-              <w:rPr>
-                <w:rFonts w:ascii="Calibri" w:eastAsia="Times New Roman" w:hAnsi="Calibri" w:cs="Calibri"/>
-                <w:color w:val="000000"/>
-                <w:lang w:eastAsia="fr-FR"/>
-              </w:rPr>
-              <w:t>A";"h</w:t>
-            </w:r>
-            <w:proofErr w:type="spellEnd"/>
-            <w:r>
-              <w:rPr>
-                <w:rFonts w:ascii="Calibri" w:eastAsia="Times New Roman" w:hAnsi="Calibri" w:cs="Calibri"/>
-                <w:color w:val="000000"/>
-                <w:lang w:eastAsia="fr-FR"/>
-              </w:rPr>
-              <w:t>")</w:t>
+              <w:t>=Beam("HE 200 A";"h")</w:t>
             </w:r>
           </w:p>
         </w:tc>
@@ -7466,25 +6519,7 @@
                 <w:color w:val="000000"/>
                 <w:lang w:eastAsia="fr-FR"/>
               </w:rPr>
-              <w:t>=Beam("hea200</w:t>
-            </w:r>
-            <w:proofErr w:type="gramStart"/>
-            <w:r>
-              <w:rPr>
-                <w:rFonts w:ascii="Calibri" w:eastAsia="Times New Roman" w:hAnsi="Calibri" w:cs="Calibri"/>
-                <w:color w:val="000000"/>
-                <w:lang w:eastAsia="fr-FR"/>
-              </w:rPr>
-              <w:t>";</w:t>
-            </w:r>
-            <w:proofErr w:type="gramEnd"/>
-            <w:r>
-              <w:rPr>
-                <w:rFonts w:ascii="Calibri" w:eastAsia="Times New Roman" w:hAnsi="Calibri" w:cs="Calibri"/>
-                <w:color w:val="000000"/>
-                <w:lang w:eastAsia="fr-FR"/>
-              </w:rPr>
-              <w:t>"h")</w:t>
+              <w:t>=Beam("hea200";"h")</w:t>
             </w:r>
           </w:p>
         </w:tc>
@@ -7562,25 +6597,7 @@
                 <w:color w:val="000000"/>
                 <w:lang w:eastAsia="fr-FR"/>
               </w:rPr>
-              <w:t>=</w:t>
-            </w:r>
-            <w:proofErr w:type="gramStart"/>
-            <w:r>
-              <w:rPr>
-                <w:rFonts w:ascii="Calibri" w:eastAsia="Times New Roman" w:hAnsi="Calibri" w:cs="Calibri"/>
-                <w:color w:val="000000"/>
-                <w:lang w:eastAsia="fr-FR"/>
-              </w:rPr>
-              <w:t>Beam(</w:t>
-            </w:r>
-            <w:proofErr w:type="gramEnd"/>
-            <w:r>
-              <w:rPr>
-                <w:rFonts w:ascii="Calibri" w:eastAsia="Times New Roman" w:hAnsi="Calibri" w:cs="Calibri"/>
-                <w:color w:val="000000"/>
-                <w:lang w:eastAsia="fr-FR"/>
-              </w:rPr>
-              <w:t>"HE 360 B";"A")</w:t>
+              <w:t>=Beam("HE 360 B";"A")</w:t>
             </w:r>
           </w:p>
         </w:tc>
@@ -7650,28 +6667,18 @@
         <w:pStyle w:val="Titre2"/>
       </w:pPr>
       <w:bookmarkStart w:id="18" w:name="_Toc121476723"/>
-      <w:proofErr w:type="spellStart"/>
       <w:r>
         <w:lastRenderedPageBreak/>
         <w:t>Chargement_BDD</w:t>
       </w:r>
       <w:bookmarkEnd w:id="18"/>
-      <w:proofErr w:type="spellEnd"/>
     </w:p>
     <w:p>
       <w:pPr>
         <w:jc w:val="left"/>
       </w:pPr>
       <w:r>
-        <w:t>Il s’agit en réalité de l’exécution de 5 « </w:t>
-      </w:r>
-      <w:proofErr w:type="spellStart"/>
-      <w:r>
-        <w:t>Sub</w:t>
-      </w:r>
-      <w:proofErr w:type="spellEnd"/>
-      <w:r>
-        <w:t> » qui s’exécutent dès l’ouverture d’un fichier Excel. Ils ont pour fonction d’enregistrer le contenu du catalogue dans un tableau de variable de type « Profil ».</w:t>
+        <w:t>Il s’agit en réalité de l’exécution de 5 « Sub » qui s’exécutent dès l’ouverture d’un fichier Excel. Ils ont pour fonction d’enregistrer le contenu du catalogue dans un tableau de variable de type « Profil ».</w:t>
       </w:r>
     </w:p>
     <w:p>
@@ -7679,15 +6686,7 @@
         <w:jc w:val="left"/>
       </w:pPr>
       <w:r>
-        <w:t xml:space="preserve">Les </w:t>
-      </w:r>
-      <w:proofErr w:type="spellStart"/>
-      <w:r>
-        <w:t>Sub</w:t>
-      </w:r>
-      <w:proofErr w:type="spellEnd"/>
-      <w:r>
-        <w:t xml:space="preserve"> sont :</w:t>
+        <w:t>Les Sub sont :</w:t>
       </w:r>
     </w:p>
     <w:p>
@@ -7699,11 +6698,9 @@
         </w:numPr>
         <w:jc w:val="left"/>
       </w:pPr>
-      <w:proofErr w:type="spellStart"/>
       <w:r>
         <w:t>Chargement_BDD</w:t>
       </w:r>
-      <w:proofErr w:type="spellEnd"/>
     </w:p>
     <w:p>
       <w:pPr>
@@ -7784,31 +6781,23 @@
           <w:lang w:val="fr-FR"/>
         </w:rPr>
       </w:pPr>
-      <w:bookmarkStart w:id="19" w:name="_Toc64636996"/>
-      <w:bookmarkStart w:id="20" w:name="_Toc64637107"/>
-      <w:bookmarkStart w:id="21" w:name="_Toc121476724"/>
+      <w:bookmarkStart w:id="19" w:name="_Toc121476724"/>
+      <w:bookmarkStart w:id="20" w:name="_Toc64636996"/>
+      <w:bookmarkStart w:id="21" w:name="_Toc64637107"/>
       <w:r>
         <w:rPr>
           <w:lang w:val="fr-FR"/>
         </w:rPr>
         <w:t>Module de classe Profil</w:t>
       </w:r>
-      <w:bookmarkEnd w:id="21"/>
+      <w:bookmarkEnd w:id="19"/>
     </w:p>
     <w:p>
       <w:r>
         <w:t>Permet le fonctionnement de la fonction</w:t>
       </w:r>
       <w:r>
-        <w:t xml:space="preserve"> et le chargement des données en tableau. Une nouvelle classe est </w:t>
-      </w:r>
-      <w:proofErr w:type="spellStart"/>
-      <w:r>
-        <w:t>crée</w:t>
-      </w:r>
-      <w:proofErr w:type="spellEnd"/>
-      <w:r>
-        <w:t xml:space="preserve"> il s’agit de la classe « Profil »</w:t>
+        <w:t xml:space="preserve"> et le chargement des données en tableau. Une nouvelle classe est crée il s’agit de la classe « Profil »</w:t>
       </w:r>
       <w:r>
         <w:t xml:space="preserve"> listant toutes les caractéristiques du catalogue Arcelor 20</w:t>
@@ -7832,20 +6821,12 @@
         <w:rPr>
           <w:lang w:val="fr-FR"/>
         </w:rPr>
-        <w:t xml:space="preserve">Module </w:t>
-      </w:r>
-      <w:proofErr w:type="spellStart"/>
-      <w:r>
-        <w:rPr>
-          <w:lang w:val="fr-FR"/>
-        </w:rPr>
-        <w:t>Descr_Fonctions</w:t>
+        <w:t>Module Descr_Fonctions</w:t>
       </w:r>
       <w:bookmarkEnd w:id="22"/>
-      <w:proofErr w:type="spellEnd"/>
     </w:p>
-    <w:bookmarkEnd w:id="19"/>
     <w:bookmarkEnd w:id="20"/>
+    <w:bookmarkEnd w:id="21"/>
     <w:p>
       <w:pPr>
         <w:jc w:val="left"/>
@@ -8024,7 +7005,10 @@
       <w:tab/>
     </w:r>
     <w:r>
-      <w:t>09/12</w:t>
+      <w:t>20</w:t>
+    </w:r>
+    <w:r>
+      <w:t>/12</w:t>
     </w:r>
     <w:r>
       <w:t>/202</w:t>
@@ -8037,13 +7021,8 @@
     <w:pPr>
       <w:pStyle w:val="En-tte"/>
     </w:pPr>
-    <w:proofErr w:type="spellStart"/>
     <w:r>
-      <w:t>Ind</w:t>
-    </w:r>
-    <w:proofErr w:type="spellEnd"/>
-    <w:r>
-      <w:t xml:space="preserve"> A</w:t>
+      <w:t>Ind A</w:t>
     </w:r>
   </w:p>
 </w:hdr>

</xml_diff>

<commit_message>
Mise à jour documentation suite modification fonction
</commit_message>
<xml_diff>
--- a/Doc Fonctions Base de donnees sections-xlam.docx
+++ b/Doc Fonctions Base de donnees sections-xlam.docx
@@ -1575,7 +1575,11 @@
             <w:cnfStyle w:val="001000000000" w:firstRow="0" w:lastRow="0" w:firstColumn="1" w:lastColumn="0" w:oddVBand="0" w:evenVBand="0" w:oddHBand="0" w:evenHBand="0" w:firstRowFirstColumn="0" w:firstRowLastColumn="0" w:lastRowFirstColumn="0" w:lastRowLastColumn="0"/>
             <w:tcW w:w="717" w:type="pct"/>
           </w:tcPr>
-          <w:p/>
+          <w:p>
+            <w:r>
+              <w:t>19/01/2023</w:t>
+            </w:r>
+          </w:p>
         </w:tc>
         <w:tc>
           <w:tcPr>
@@ -1585,6 +1589,9 @@
             <w:pPr>
               <w:cnfStyle w:val="000000000000" w:firstRow="0" w:lastRow="0" w:firstColumn="0" w:lastColumn="0" w:oddVBand="0" w:evenVBand="0" w:oddHBand="0" w:evenHBand="0" w:firstRowFirstColumn="0" w:firstRowLastColumn="0" w:lastRowFirstColumn="0" w:lastRowLastColumn="0"/>
             </w:pPr>
+            <w:r>
+              <w:t>B</w:t>
+            </w:r>
           </w:p>
         </w:tc>
         <w:tc>
@@ -1595,6 +1602,9 @@
             <w:pPr>
               <w:cnfStyle w:val="000000000000" w:firstRow="0" w:lastRow="0" w:firstColumn="0" w:lastColumn="0" w:oddVBand="0" w:evenVBand="0" w:oddHBand="0" w:evenHBand="0" w:firstRowFirstColumn="0" w:firstRowLastColumn="0" w:lastRowFirstColumn="0" w:lastRowLastColumn="0"/>
             </w:pPr>
+            <w:r>
+              <w:t>V. Bourgeois</w:t>
+            </w:r>
           </w:p>
         </w:tc>
         <w:tc>
@@ -1605,6 +1615,9 @@
             <w:pPr>
               <w:cnfStyle w:val="000000000000" w:firstRow="0" w:lastRow="0" w:firstColumn="0" w:lastColumn="0" w:oddVBand="0" w:evenVBand="0" w:oddHBand="0" w:evenHBand="0" w:firstRowFirstColumn="0" w:firstRowLastColumn="0" w:lastRowFirstColumn="0" w:lastRowLastColumn="0"/>
             </w:pPr>
+            <w:r>
+              <w:t>Ajout de l’argument « Nom » fonction Beam</w:t>
+            </w:r>
           </w:p>
         </w:tc>
       </w:tr>
@@ -3442,24 +3455,23 @@
           <w:tcPr>
             <w:tcW w:w="2272" w:type="dxa"/>
             <w:noWrap/>
-            <w:hideMark/>
-          </w:tcPr>
-          <w:p>
-            <w:pPr>
-              <w:jc w:val="left"/>
-              <w:rPr>
-                <w:rFonts w:ascii="Calibri" w:eastAsia="Times New Roman" w:hAnsi="Calibri" w:cs="Calibri"/>
-                <w:color w:val="000000"/>
-                <w:lang w:eastAsia="fr-FR"/>
-              </w:rPr>
-            </w:pPr>
-            <w:r>
-              <w:rPr>
-                <w:rFonts w:ascii="Calibri" w:eastAsia="Times New Roman" w:hAnsi="Calibri" w:cs="Calibri"/>
-                <w:color w:val="000000"/>
-                <w:lang w:eastAsia="fr-FR"/>
-              </w:rPr>
-              <w:t>G</w:t>
+          </w:tcPr>
+          <w:p>
+            <w:pPr>
+              <w:jc w:val="left"/>
+              <w:rPr>
+                <w:rFonts w:ascii="Calibri" w:eastAsia="Times New Roman" w:hAnsi="Calibri" w:cs="Calibri"/>
+                <w:color w:val="000000"/>
+                <w:lang w:eastAsia="fr-FR"/>
+              </w:rPr>
+            </w:pPr>
+            <w:r>
+              <w:rPr>
+                <w:rFonts w:ascii="Calibri" w:eastAsia="Times New Roman" w:hAnsi="Calibri" w:cs="Calibri"/>
+                <w:color w:val="000000"/>
+                <w:lang w:eastAsia="fr-FR"/>
+              </w:rPr>
+              <w:t>Nom</w:t>
             </w:r>
           </w:p>
         </w:tc>
@@ -3467,24 +3479,23 @@
           <w:tcPr>
             <w:tcW w:w="869" w:type="dxa"/>
             <w:noWrap/>
-            <w:hideMark/>
-          </w:tcPr>
-          <w:p>
-            <w:pPr>
-              <w:jc w:val="left"/>
-              <w:rPr>
-                <w:rFonts w:ascii="Calibri" w:eastAsia="Times New Roman" w:hAnsi="Calibri" w:cs="Calibri"/>
-                <w:color w:val="000000"/>
-                <w:lang w:eastAsia="fr-FR"/>
-              </w:rPr>
-            </w:pPr>
-            <w:r>
-              <w:rPr>
-                <w:rFonts w:ascii="Calibri" w:eastAsia="Times New Roman" w:hAnsi="Calibri" w:cs="Calibri"/>
-                <w:color w:val="000000"/>
-                <w:lang w:eastAsia="fr-FR"/>
-              </w:rPr>
-              <w:t>Double</w:t>
+          </w:tcPr>
+          <w:p>
+            <w:pPr>
+              <w:jc w:val="left"/>
+              <w:rPr>
+                <w:rFonts w:ascii="Calibri" w:eastAsia="Times New Roman" w:hAnsi="Calibri" w:cs="Calibri"/>
+                <w:color w:val="000000"/>
+                <w:lang w:eastAsia="fr-FR"/>
+              </w:rPr>
+            </w:pPr>
+            <w:r>
+              <w:rPr>
+                <w:rFonts w:ascii="Calibri" w:eastAsia="Times New Roman" w:hAnsi="Calibri" w:cs="Calibri"/>
+                <w:color w:val="000000"/>
+                <w:lang w:eastAsia="fr-FR"/>
+              </w:rPr>
+              <w:t>String</w:t>
             </w:r>
           </w:p>
         </w:tc>
@@ -3492,24 +3503,23 @@
           <w:tcPr>
             <w:tcW w:w="6507" w:type="dxa"/>
             <w:noWrap/>
-            <w:hideMark/>
-          </w:tcPr>
-          <w:p>
-            <w:pPr>
-              <w:jc w:val="left"/>
-              <w:rPr>
-                <w:rFonts w:ascii="Calibri" w:eastAsia="Times New Roman" w:hAnsi="Calibri" w:cs="Calibri"/>
-                <w:color w:val="000000"/>
-                <w:lang w:eastAsia="fr-FR"/>
-              </w:rPr>
-            </w:pPr>
-            <w:r>
-              <w:rPr>
-                <w:rFonts w:ascii="Calibri" w:eastAsia="Times New Roman" w:hAnsi="Calibri" w:cs="Calibri"/>
-                <w:color w:val="000000"/>
-                <w:lang w:eastAsia="fr-FR"/>
-              </w:rPr>
-              <w:t>[kg/m] Poids du profil par mètre linéaire</w:t>
+          </w:tcPr>
+          <w:p>
+            <w:pPr>
+              <w:jc w:val="left"/>
+              <w:rPr>
+                <w:rFonts w:ascii="Calibri" w:eastAsia="Times New Roman" w:hAnsi="Calibri" w:cs="Calibri"/>
+                <w:color w:val="000000"/>
+                <w:lang w:eastAsia="fr-FR"/>
+              </w:rPr>
+            </w:pPr>
+            <w:r>
+              <w:rPr>
+                <w:rFonts w:ascii="Calibri" w:eastAsia="Times New Roman" w:hAnsi="Calibri" w:cs="Calibri"/>
+                <w:color w:val="000000"/>
+                <w:lang w:eastAsia="fr-FR"/>
+              </w:rPr>
+              <w:t>Nom du profil tel qu’il apparaît dans le catalogue correspondant</w:t>
             </w:r>
           </w:p>
         </w:tc>
@@ -3539,7 +3549,7 @@
                 <w:color w:val="000000"/>
                 <w:lang w:eastAsia="fr-FR"/>
               </w:rPr>
-              <w:t>h</w:t>
+              <w:t>G</w:t>
             </w:r>
           </w:p>
         </w:tc>
@@ -3589,7 +3599,7 @@
                 <w:color w:val="000000"/>
                 <w:lang w:eastAsia="fr-FR"/>
               </w:rPr>
-              <w:t>[mm]   Hauteur du profil</w:t>
+              <w:t>[kg/m] Poids du profil par mètre linéaire</w:t>
             </w:r>
           </w:p>
         </w:tc>
@@ -3619,7 +3629,7 @@
                 <w:color w:val="000000"/>
                 <w:lang w:eastAsia="fr-FR"/>
               </w:rPr>
-              <w:t>b</w:t>
+              <w:t>h</w:t>
             </w:r>
           </w:p>
         </w:tc>
@@ -3669,7 +3679,7 @@
                 <w:color w:val="000000"/>
                 <w:lang w:eastAsia="fr-FR"/>
               </w:rPr>
-              <w:t>[mm]   Largeur du profil</w:t>
+              <w:t>[mm]   Hauteur du profil</w:t>
             </w:r>
           </w:p>
         </w:tc>
@@ -3699,7 +3709,7 @@
                 <w:color w:val="000000"/>
                 <w:lang w:eastAsia="fr-FR"/>
               </w:rPr>
-              <w:t>tw</w:t>
+              <w:t>b</w:t>
             </w:r>
           </w:p>
         </w:tc>
@@ -3749,7 +3759,7 @@
                 <w:color w:val="000000"/>
                 <w:lang w:eastAsia="fr-FR"/>
               </w:rPr>
-              <w:t>[mm]   Epaisseur de l'âme</w:t>
+              <w:t>[mm]   Largeur du profil</w:t>
             </w:r>
           </w:p>
         </w:tc>
@@ -3779,7 +3789,7 @@
                 <w:color w:val="000000"/>
                 <w:lang w:eastAsia="fr-FR"/>
               </w:rPr>
-              <w:t>tf</w:t>
+              <w:t>tw</w:t>
             </w:r>
           </w:p>
         </w:tc>
@@ -3829,7 +3839,7 @@
                 <w:color w:val="000000"/>
                 <w:lang w:eastAsia="fr-FR"/>
               </w:rPr>
-              <w:t>[mm]   Epaisseur de la semelle</w:t>
+              <w:t>[mm]   Epaisseur de l'âme</w:t>
             </w:r>
           </w:p>
         </w:tc>
@@ -3859,7 +3869,7 @@
                 <w:color w:val="000000"/>
                 <w:lang w:eastAsia="fr-FR"/>
               </w:rPr>
-              <w:t>r</w:t>
+              <w:t>tf</w:t>
             </w:r>
           </w:p>
         </w:tc>
@@ -3909,7 +3919,7 @@
                 <w:color w:val="000000"/>
                 <w:lang w:eastAsia="fr-FR"/>
               </w:rPr>
-              <w:t>[mm]   rayon de congé</w:t>
+              <w:t>[mm]   Epaisseur de la semelle</w:t>
             </w:r>
           </w:p>
         </w:tc>
@@ -3939,7 +3949,7 @@
                 <w:color w:val="000000"/>
                 <w:lang w:eastAsia="fr-FR"/>
               </w:rPr>
-              <w:t>A</w:t>
+              <w:t>r</w:t>
             </w:r>
           </w:p>
         </w:tc>
@@ -3989,7 +3999,7 @@
                 <w:color w:val="000000"/>
                 <w:lang w:eastAsia="fr-FR"/>
               </w:rPr>
-              <w:t>[mm²]  Aire de section</w:t>
+              <w:t>[mm]   rayon de congé</w:t>
             </w:r>
           </w:p>
         </w:tc>
@@ -4019,7 +4029,7 @@
                 <w:color w:val="000000"/>
                 <w:lang w:eastAsia="fr-FR"/>
               </w:rPr>
-              <w:t>hi</w:t>
+              <w:t>A</w:t>
             </w:r>
           </w:p>
         </w:tc>
@@ -4069,7 +4079,7 @@
                 <w:color w:val="000000"/>
                 <w:lang w:eastAsia="fr-FR"/>
               </w:rPr>
-              <w:t>[mm]   hauteur intérieur entre les ailes</w:t>
+              <w:t>[mm²]  Aire de section</w:t>
             </w:r>
           </w:p>
         </w:tc>
@@ -4099,7 +4109,7 @@
                 <w:color w:val="000000"/>
                 <w:lang w:eastAsia="fr-FR"/>
               </w:rPr>
-              <w:t>d</w:t>
+              <w:t>hi</w:t>
             </w:r>
           </w:p>
         </w:tc>
@@ -4149,7 +4159,7 @@
                 <w:color w:val="000000"/>
                 <w:lang w:eastAsia="fr-FR"/>
               </w:rPr>
-              <w:t>[mm]   hauteur de la portion droite d'âme</w:t>
+              <w:t>[mm]   hauteur intérieur entre les ailes</w:t>
             </w:r>
           </w:p>
         </w:tc>
@@ -4179,7 +4189,7 @@
                 <w:color w:val="000000"/>
                 <w:lang w:eastAsia="fr-FR"/>
               </w:rPr>
-              <w:t>phi</w:t>
+              <w:t>d</w:t>
             </w:r>
           </w:p>
         </w:tc>
@@ -4204,7 +4214,7 @@
                 <w:color w:val="000000"/>
                 <w:lang w:eastAsia="fr-FR"/>
               </w:rPr>
-              <w:t>Variant</w:t>
+              <w:t>Double</w:t>
             </w:r>
           </w:p>
         </w:tc>
@@ -4229,7 +4239,7 @@
                 <w:color w:val="000000"/>
                 <w:lang w:eastAsia="fr-FR"/>
               </w:rPr>
-              <w:t>[mm]   diamètre de boulon maximal || ou renvoi du texte "-" si pas de données</w:t>
+              <w:t>[mm]   hauteur de la portion droite d'âme</w:t>
             </w:r>
           </w:p>
         </w:tc>
@@ -4259,7 +4269,7 @@
                 <w:color w:val="000000"/>
                 <w:lang w:eastAsia="fr-FR"/>
               </w:rPr>
-              <w:t>pmin</w:t>
+              <w:t>phi</w:t>
             </w:r>
           </w:p>
         </w:tc>
@@ -4309,7 +4319,7 @@
                 <w:color w:val="000000"/>
                 <w:lang w:eastAsia="fr-FR"/>
               </w:rPr>
-              <w:t>[mm]   entraxe minimal admissible pour de boulon maximal || ou renvoi du texte "-" si pas de données</w:t>
+              <w:t>[mm]   diamètre de boulon maximal || ou renvoi du texte "-" si pas de données</w:t>
             </w:r>
           </w:p>
         </w:tc>
@@ -4339,7 +4349,7 @@
                 <w:color w:val="000000"/>
                 <w:lang w:eastAsia="fr-FR"/>
               </w:rPr>
-              <w:t>pmax</w:t>
+              <w:t>pmin</w:t>
             </w:r>
           </w:p>
         </w:tc>
@@ -4389,7 +4399,7 @@
                 <w:color w:val="000000"/>
                 <w:lang w:eastAsia="fr-FR"/>
               </w:rPr>
-              <w:t>[mm]   entraxe maximal admissible pour boulon de diamètre maximal || ou renvoi du texte "-" si pas de données</w:t>
+              <w:t>[mm]   entraxe minimal admissible pour de boulon maximal || ou renvoi du texte "-" si pas de données</w:t>
             </w:r>
           </w:p>
         </w:tc>
@@ -4419,7 +4429,7 @@
                 <w:color w:val="000000"/>
                 <w:lang w:eastAsia="fr-FR"/>
               </w:rPr>
-              <w:t>Al</w:t>
+              <w:t>pmax</w:t>
             </w:r>
           </w:p>
         </w:tc>
@@ -4444,7 +4454,7 @@
                 <w:color w:val="000000"/>
                 <w:lang w:eastAsia="fr-FR"/>
               </w:rPr>
-              <w:t>Double</w:t>
+              <w:t>Variant</w:t>
             </w:r>
           </w:p>
         </w:tc>
@@ -4469,7 +4479,7 @@
                 <w:color w:val="000000"/>
                 <w:lang w:eastAsia="fr-FR"/>
               </w:rPr>
-              <w:t>[m²/m] surface à peindre par unité de longueur</w:t>
+              <w:t>[mm]   entraxe maximal admissible pour boulon de diamètre maximal || ou renvoi du texte "-" si pas de données</w:t>
             </w:r>
           </w:p>
         </w:tc>
@@ -4499,7 +4509,7 @@
                 <w:color w:val="000000"/>
                 <w:lang w:eastAsia="fr-FR"/>
               </w:rPr>
-              <w:t>Ag</w:t>
+              <w:t>Al</w:t>
             </w:r>
           </w:p>
         </w:tc>
@@ -4549,7 +4559,7 @@
                 <w:color w:val="000000"/>
                 <w:lang w:eastAsia="fr-FR"/>
               </w:rPr>
-              <w:t>[m²/t] surface à peindre par unité de masse</w:t>
+              <w:t>[m²/m] surface à peindre par unité de longueur</w:t>
             </w:r>
           </w:p>
         </w:tc>
@@ -4579,7 +4589,7 @@
                 <w:color w:val="000000"/>
                 <w:lang w:eastAsia="fr-FR"/>
               </w:rPr>
-              <w:t>Iy</w:t>
+              <w:t>Ag</w:t>
             </w:r>
           </w:p>
         </w:tc>
@@ -4629,24 +4639,7 @@
                 <w:color w:val="000000"/>
                 <w:lang w:eastAsia="fr-FR"/>
               </w:rPr>
-              <w:t>[mm</w:t>
-            </w:r>
-            <w:r>
-              <w:rPr>
-                <w:rFonts w:ascii="Calibri" w:eastAsia="Times New Roman" w:hAnsi="Calibri" w:cs="Calibri"/>
-                <w:color w:val="000000"/>
-                <w:vertAlign w:val="superscript"/>
-                <w:lang w:eastAsia="fr-FR"/>
-              </w:rPr>
-              <w:t>4</w:t>
-            </w:r>
-            <w:r>
-              <w:rPr>
-                <w:rFonts w:ascii="Calibri" w:eastAsia="Times New Roman" w:hAnsi="Calibri" w:cs="Calibri"/>
-                <w:color w:val="000000"/>
-                <w:lang w:eastAsia="fr-FR"/>
-              </w:rPr>
-              <w:t>] Inertie de flexion autour de l'axe principal y</w:t>
+              <w:t>[m²/t] surface à peindre par unité de masse</w:t>
             </w:r>
           </w:p>
         </w:tc>
@@ -4676,7 +4669,7 @@
                 <w:color w:val="000000"/>
                 <w:lang w:eastAsia="fr-FR"/>
               </w:rPr>
-              <w:t>Wely</w:t>
+              <w:t>Iy</w:t>
             </w:r>
           </w:p>
         </w:tc>
@@ -4735,15 +4728,15 @@
                 <w:vertAlign w:val="superscript"/>
                 <w:lang w:eastAsia="fr-FR"/>
               </w:rPr>
-              <w:t>3</w:t>
-            </w:r>
-            <w:r>
-              <w:rPr>
-                <w:rFonts w:ascii="Calibri" w:eastAsia="Times New Roman" w:hAnsi="Calibri" w:cs="Calibri"/>
-                <w:color w:val="000000"/>
-                <w:lang w:eastAsia="fr-FR"/>
-              </w:rPr>
-              <w:t>] module de flexion élastique autour de l'axe principal y</w:t>
+              <w:t>4</w:t>
+            </w:r>
+            <w:r>
+              <w:rPr>
+                <w:rFonts w:ascii="Calibri" w:eastAsia="Times New Roman" w:hAnsi="Calibri" w:cs="Calibri"/>
+                <w:color w:val="000000"/>
+                <w:lang w:eastAsia="fr-FR"/>
+              </w:rPr>
+              <w:t>] Inertie de flexion autour de l'axe principal y</w:t>
             </w:r>
           </w:p>
         </w:tc>
@@ -4773,7 +4766,7 @@
                 <w:color w:val="000000"/>
                 <w:lang w:eastAsia="fr-FR"/>
               </w:rPr>
-              <w:t>Wply</w:t>
+              <w:t>Wely</w:t>
             </w:r>
           </w:p>
         </w:tc>
@@ -4840,7 +4833,7 @@
                 <w:color w:val="000000"/>
                 <w:lang w:eastAsia="fr-FR"/>
               </w:rPr>
-              <w:t>] module de flexion plastique autour de l'axe principal y</w:t>
+              <w:t>] module de flexion élastique autour de l'axe principal y</w:t>
             </w:r>
           </w:p>
         </w:tc>
@@ -4870,7 +4863,7 @@
                 <w:color w:val="000000"/>
                 <w:lang w:eastAsia="fr-FR"/>
               </w:rPr>
-              <w:t>iyy</w:t>
+              <w:t>Wply</w:t>
             </w:r>
           </w:p>
         </w:tc>
@@ -4920,7 +4913,24 @@
                 <w:color w:val="000000"/>
                 <w:lang w:eastAsia="fr-FR"/>
               </w:rPr>
-              <w:t>[mm]   rayon de giration autour de l'axe principal y</w:t>
+              <w:t>[mm</w:t>
+            </w:r>
+            <w:r>
+              <w:rPr>
+                <w:rFonts w:ascii="Calibri" w:eastAsia="Times New Roman" w:hAnsi="Calibri" w:cs="Calibri"/>
+                <w:color w:val="000000"/>
+                <w:vertAlign w:val="superscript"/>
+                <w:lang w:eastAsia="fr-FR"/>
+              </w:rPr>
+              <w:t>3</w:t>
+            </w:r>
+            <w:r>
+              <w:rPr>
+                <w:rFonts w:ascii="Calibri" w:eastAsia="Times New Roman" w:hAnsi="Calibri" w:cs="Calibri"/>
+                <w:color w:val="000000"/>
+                <w:lang w:eastAsia="fr-FR"/>
+              </w:rPr>
+              <w:t>] module de flexion plastique autour de l'axe principal y</w:t>
             </w:r>
           </w:p>
         </w:tc>
@@ -4950,7 +4960,7 @@
                 <w:color w:val="000000"/>
                 <w:lang w:eastAsia="fr-FR"/>
               </w:rPr>
-              <w:t>Avz</w:t>
+              <w:t>iyy</w:t>
             </w:r>
           </w:p>
         </w:tc>
@@ -5000,7 +5010,7 @@
                 <w:color w:val="000000"/>
                 <w:lang w:eastAsia="fr-FR"/>
               </w:rPr>
-              <w:t>[mm²]  aire de cisaillement</w:t>
+              <w:t>[mm]   rayon de giration autour de l'axe principal y</w:t>
             </w:r>
           </w:p>
         </w:tc>
@@ -5030,7 +5040,7 @@
                 <w:color w:val="000000"/>
                 <w:lang w:eastAsia="fr-FR"/>
               </w:rPr>
-              <w:t>Iz</w:t>
+              <w:t>Avz</w:t>
             </w:r>
           </w:p>
         </w:tc>
@@ -5080,24 +5090,7 @@
                 <w:color w:val="000000"/>
                 <w:lang w:eastAsia="fr-FR"/>
               </w:rPr>
-              <w:t>[mm</w:t>
-            </w:r>
-            <w:r>
-              <w:rPr>
-                <w:rFonts w:ascii="Calibri" w:eastAsia="Times New Roman" w:hAnsi="Calibri" w:cs="Calibri"/>
-                <w:color w:val="000000"/>
-                <w:vertAlign w:val="superscript"/>
-                <w:lang w:eastAsia="fr-FR"/>
-              </w:rPr>
-              <w:t>4</w:t>
-            </w:r>
-            <w:r>
-              <w:rPr>
-                <w:rFonts w:ascii="Calibri" w:eastAsia="Times New Roman" w:hAnsi="Calibri" w:cs="Calibri"/>
-                <w:color w:val="000000"/>
-                <w:lang w:eastAsia="fr-FR"/>
-              </w:rPr>
-              <w:t>] Inertie de flexion autour de l'axe principal z</w:t>
+              <w:t>[mm²]  aire de cisaillement</w:t>
             </w:r>
           </w:p>
         </w:tc>
@@ -5127,7 +5120,7 @@
                 <w:color w:val="000000"/>
                 <w:lang w:eastAsia="fr-FR"/>
               </w:rPr>
-              <w:t>Welz</w:t>
+              <w:t>Iz</w:t>
             </w:r>
           </w:p>
         </w:tc>
@@ -5186,15 +5179,15 @@
                 <w:vertAlign w:val="superscript"/>
                 <w:lang w:eastAsia="fr-FR"/>
               </w:rPr>
-              <w:t>3</w:t>
-            </w:r>
-            <w:r>
-              <w:rPr>
-                <w:rFonts w:ascii="Calibri" w:eastAsia="Times New Roman" w:hAnsi="Calibri" w:cs="Calibri"/>
-                <w:color w:val="000000"/>
-                <w:lang w:eastAsia="fr-FR"/>
-              </w:rPr>
-              <w:t>] module de flexion élastique autour de l'axe principal z</w:t>
+              <w:t>4</w:t>
+            </w:r>
+            <w:r>
+              <w:rPr>
+                <w:rFonts w:ascii="Calibri" w:eastAsia="Times New Roman" w:hAnsi="Calibri" w:cs="Calibri"/>
+                <w:color w:val="000000"/>
+                <w:lang w:eastAsia="fr-FR"/>
+              </w:rPr>
+              <w:t>] Inertie de flexion autour de l'axe principal z</w:t>
             </w:r>
           </w:p>
         </w:tc>
@@ -5224,7 +5217,7 @@
                 <w:color w:val="000000"/>
                 <w:lang w:eastAsia="fr-FR"/>
               </w:rPr>
-              <w:t>Wplz</w:t>
+              <w:t>Welz</w:t>
             </w:r>
           </w:p>
         </w:tc>
@@ -5291,7 +5284,7 @@
                 <w:color w:val="000000"/>
                 <w:lang w:eastAsia="fr-FR"/>
               </w:rPr>
-              <w:t>] module de flexion plastique autour de l'axe principal z</w:t>
+              <w:t>] module de flexion élastique autour de l'axe principal z</w:t>
             </w:r>
           </w:p>
         </w:tc>
@@ -5321,7 +5314,7 @@
                 <w:color w:val="000000"/>
                 <w:lang w:eastAsia="fr-FR"/>
               </w:rPr>
-              <w:t>izz</w:t>
+              <w:t>Wplz</w:t>
             </w:r>
           </w:p>
         </w:tc>
@@ -5371,7 +5364,24 @@
                 <w:color w:val="000000"/>
                 <w:lang w:eastAsia="fr-FR"/>
               </w:rPr>
-              <w:t>[mm]   rayon de giration autour de l'axe principal z</w:t>
+              <w:t>[mm</w:t>
+            </w:r>
+            <w:r>
+              <w:rPr>
+                <w:rFonts w:ascii="Calibri" w:eastAsia="Times New Roman" w:hAnsi="Calibri" w:cs="Calibri"/>
+                <w:color w:val="000000"/>
+                <w:vertAlign w:val="superscript"/>
+                <w:lang w:eastAsia="fr-FR"/>
+              </w:rPr>
+              <w:t>3</w:t>
+            </w:r>
+            <w:r>
+              <w:rPr>
+                <w:rFonts w:ascii="Calibri" w:eastAsia="Times New Roman" w:hAnsi="Calibri" w:cs="Calibri"/>
+                <w:color w:val="000000"/>
+                <w:lang w:eastAsia="fr-FR"/>
+              </w:rPr>
+              <w:t>] module de flexion plastique autour de l'axe principal z</w:t>
             </w:r>
           </w:p>
         </w:tc>
@@ -5401,7 +5411,7 @@
                 <w:color w:val="000000"/>
                 <w:lang w:eastAsia="fr-FR"/>
               </w:rPr>
-              <w:t>Ss</w:t>
+              <w:t>izz</w:t>
             </w:r>
           </w:p>
         </w:tc>
@@ -5451,7 +5461,7 @@
                 <w:color w:val="000000"/>
                 <w:lang w:eastAsia="fr-FR"/>
               </w:rPr>
-              <w:t>[mm]   longueur d'appui rigide de l'aile</w:t>
+              <w:t>[mm]   rayon de giration autour de l'axe principal z</w:t>
             </w:r>
           </w:p>
         </w:tc>
@@ -5481,7 +5491,7 @@
                 <w:color w:val="000000"/>
                 <w:lang w:eastAsia="fr-FR"/>
               </w:rPr>
-              <w:t>It</w:t>
+              <w:t>Ss</w:t>
             </w:r>
           </w:p>
         </w:tc>
@@ -5531,24 +5541,7 @@
                 <w:color w:val="000000"/>
                 <w:lang w:eastAsia="fr-FR"/>
               </w:rPr>
-              <w:t>[mm</w:t>
-            </w:r>
-            <w:r>
-              <w:rPr>
-                <w:rFonts w:ascii="Calibri" w:eastAsia="Times New Roman" w:hAnsi="Calibri" w:cs="Calibri"/>
-                <w:color w:val="000000"/>
-                <w:vertAlign w:val="superscript"/>
-                <w:lang w:eastAsia="fr-FR"/>
-              </w:rPr>
-              <w:t>4</w:t>
-            </w:r>
-            <w:r>
-              <w:rPr>
-                <w:rFonts w:ascii="Calibri" w:eastAsia="Times New Roman" w:hAnsi="Calibri" w:cs="Calibri"/>
-                <w:color w:val="000000"/>
-                <w:lang w:eastAsia="fr-FR"/>
-              </w:rPr>
-              <w:t>] moment d'inertie de torsion</w:t>
+              <w:t>[mm]   longueur d'appui rigide de l'aile</w:t>
             </w:r>
           </w:p>
         </w:tc>
@@ -5579,6 +5572,103 @@
                 <w:lang w:eastAsia="fr-FR"/>
               </w:rPr>
               <w:lastRenderedPageBreak/>
+              <w:t>It</w:t>
+            </w:r>
+          </w:p>
+        </w:tc>
+        <w:tc>
+          <w:tcPr>
+            <w:tcW w:w="869" w:type="dxa"/>
+            <w:noWrap/>
+            <w:hideMark/>
+          </w:tcPr>
+          <w:p>
+            <w:pPr>
+              <w:jc w:val="left"/>
+              <w:rPr>
+                <w:rFonts w:ascii="Calibri" w:eastAsia="Times New Roman" w:hAnsi="Calibri" w:cs="Calibri"/>
+                <w:color w:val="000000"/>
+                <w:lang w:eastAsia="fr-FR"/>
+              </w:rPr>
+            </w:pPr>
+            <w:r>
+              <w:rPr>
+                <w:rFonts w:ascii="Calibri" w:eastAsia="Times New Roman" w:hAnsi="Calibri" w:cs="Calibri"/>
+                <w:color w:val="000000"/>
+                <w:lang w:eastAsia="fr-FR"/>
+              </w:rPr>
+              <w:t>Double</w:t>
+            </w:r>
+          </w:p>
+        </w:tc>
+        <w:tc>
+          <w:tcPr>
+            <w:tcW w:w="6507" w:type="dxa"/>
+            <w:noWrap/>
+            <w:hideMark/>
+          </w:tcPr>
+          <w:p>
+            <w:pPr>
+              <w:jc w:val="left"/>
+              <w:rPr>
+                <w:rFonts w:ascii="Calibri" w:eastAsia="Times New Roman" w:hAnsi="Calibri" w:cs="Calibri"/>
+                <w:color w:val="000000"/>
+                <w:lang w:eastAsia="fr-FR"/>
+              </w:rPr>
+            </w:pPr>
+            <w:r>
+              <w:rPr>
+                <w:rFonts w:ascii="Calibri" w:eastAsia="Times New Roman" w:hAnsi="Calibri" w:cs="Calibri"/>
+                <w:color w:val="000000"/>
+                <w:lang w:eastAsia="fr-FR"/>
+              </w:rPr>
+              <w:t>[mm</w:t>
+            </w:r>
+            <w:r>
+              <w:rPr>
+                <w:rFonts w:ascii="Calibri" w:eastAsia="Times New Roman" w:hAnsi="Calibri" w:cs="Calibri"/>
+                <w:color w:val="000000"/>
+                <w:vertAlign w:val="superscript"/>
+                <w:lang w:eastAsia="fr-FR"/>
+              </w:rPr>
+              <w:t>4</w:t>
+            </w:r>
+            <w:r>
+              <w:rPr>
+                <w:rFonts w:ascii="Calibri" w:eastAsia="Times New Roman" w:hAnsi="Calibri" w:cs="Calibri"/>
+                <w:color w:val="000000"/>
+                <w:lang w:eastAsia="fr-FR"/>
+              </w:rPr>
+              <w:t>] moment d'inertie de torsion</w:t>
+            </w:r>
+          </w:p>
+        </w:tc>
+      </w:tr>
+      <w:tr>
+        <w:trPr>
+          <w:trHeight w:val="300"/>
+        </w:trPr>
+        <w:tc>
+          <w:tcPr>
+            <w:tcW w:w="2272" w:type="dxa"/>
+            <w:noWrap/>
+            <w:hideMark/>
+          </w:tcPr>
+          <w:p>
+            <w:pPr>
+              <w:jc w:val="left"/>
+              <w:rPr>
+                <w:rFonts w:ascii="Calibri" w:eastAsia="Times New Roman" w:hAnsi="Calibri" w:cs="Calibri"/>
+                <w:color w:val="000000"/>
+                <w:lang w:eastAsia="fr-FR"/>
+              </w:rPr>
+            </w:pPr>
+            <w:r>
+              <w:rPr>
+                <w:rFonts w:ascii="Calibri" w:eastAsia="Times New Roman" w:hAnsi="Calibri" w:cs="Calibri"/>
+                <w:color w:val="000000"/>
+                <w:lang w:eastAsia="fr-FR"/>
+              </w:rPr>
               <w:t>Iw</w:t>
             </w:r>
           </w:p>
@@ -7005,16 +7095,19 @@
       <w:tab/>
     </w:r>
     <w:r>
-      <w:t>20</w:t>
+      <w:t>19</w:t>
     </w:r>
     <w:r>
-      <w:t>/12</w:t>
+      <w:t>/</w:t>
+    </w:r>
+    <w:r>
+      <w:t>01</w:t>
     </w:r>
     <w:r>
       <w:t>/202</w:t>
     </w:r>
     <w:r>
-      <w:t>2</w:t>
+      <w:t>3</w:t>
     </w:r>
   </w:p>
   <w:p>
@@ -7022,7 +7115,10 @@
       <w:pStyle w:val="En-tte"/>
     </w:pPr>
     <w:r>
-      <w:t>Ind A</w:t>
+      <w:t xml:space="preserve">Ind </w:t>
+    </w:r>
+    <w:r>
+      <w:t>B</w:t>
     </w:r>
   </w:p>
 </w:hdr>

</xml_diff>